<commit_message>
Replace CW3_GROUP43.docx Cycle 1, without code
</commit_message>
<xml_diff>
--- a/CW3_GROUP43.docx
+++ b/CW3_GROUP43.docx
@@ -895,16 +895,1523 @@
             <w:br w:type="page"/>
           </w:r>
         </w:p>
+        <w:sdt>
+          <w:sdtPr>
+            <w:id w:val="-1319492053"/>
+            <w:docPartObj>
+              <w:docPartGallery w:val="Table of Contents"/>
+              <w:docPartUnique/>
+            </w:docPartObj>
+          </w:sdtPr>
+          <w:sdtEndPr>
+            <w:rPr>
+              <w:rFonts w:ascii="Arial" w:eastAsiaTheme="minorHAnsi" w:hAnsi="Arial" w:cstheme="minorBidi"/>
+              <w:b/>
+              <w:bCs/>
+              <w:noProof/>
+              <w:color w:val="auto"/>
+              <w:sz w:val="22"/>
+              <w:szCs w:val="22"/>
+            </w:rPr>
+          </w:sdtEndPr>
+          <w:sdtContent>
+            <w:p>
+              <w:pPr>
+                <w:pStyle w:val="TOCHeading"/>
+                <w:rPr>
+                  <w:rFonts w:ascii="Arial Black" w:hAnsi="Arial Black"/>
+                  <w:color w:val="3B3838" w:themeColor="background2" w:themeShade="40"/>
+                  <w:u w:val="single"/>
+                </w:rPr>
+              </w:pPr>
+              <w:r>
+                <w:rPr>
+                  <w:rFonts w:ascii="Arial Black" w:hAnsi="Arial Black"/>
+                  <w:color w:val="3B3838" w:themeColor="background2" w:themeShade="40"/>
+                  <w:u w:val="single"/>
+                </w:rPr>
+                <w:t>Table of Contents</w:t>
+              </w:r>
+            </w:p>
+            <w:p>
+              <w:pPr>
+                <w:pStyle w:val="TOC1"/>
+                <w:rPr>
+                  <w:rFonts w:asciiTheme="minorHAnsi" w:eastAsiaTheme="minorEastAsia" w:hAnsiTheme="minorHAnsi"/>
+                </w:rPr>
+              </w:pPr>
+              <w:r>
+                <w:fldChar w:fldCharType="begin"/>
+              </w:r>
+              <w:r>
+                <w:instrText xml:space="preserve"> TOC \o "1-3" \h \z \u </w:instrText>
+              </w:r>
+              <w:r>
+                <w:fldChar w:fldCharType="separate"/>
+              </w:r>
+              <w:hyperlink w:anchor="_Toc58059036" w:history="1">
+                <w:r>
+                  <w:rPr>
+                    <w:rStyle w:val="Hyperlink"/>
+                  </w:rPr>
+                  <w:t>PACT Analysis</w:t>
+                </w:r>
+                <w:r>
+                  <w:rPr>
+                    <w:webHidden/>
+                  </w:rPr>
+                  <w:tab/>
+                </w:r>
+                <w:r>
+                  <w:rPr>
+                    <w:webHidden/>
+                  </w:rPr>
+                  <w:fldChar w:fldCharType="begin"/>
+                </w:r>
+                <w:r>
+                  <w:rPr>
+                    <w:webHidden/>
+                  </w:rPr>
+                  <w:instrText xml:space="preserve"> PAGEREF _Toc58059036 \h </w:instrText>
+                </w:r>
+                <w:r>
+                  <w:rPr>
+                    <w:webHidden/>
+                  </w:rPr>
+                </w:r>
+                <w:r>
+                  <w:rPr>
+                    <w:webHidden/>
+                  </w:rPr>
+                  <w:fldChar w:fldCharType="separate"/>
+                </w:r>
+                <w:r>
+                  <w:rPr>
+                    <w:webHidden/>
+                  </w:rPr>
+                  <w:t>2</w:t>
+                </w:r>
+                <w:r>
+                  <w:rPr>
+                    <w:webHidden/>
+                  </w:rPr>
+                  <w:fldChar w:fldCharType="end"/>
+                </w:r>
+              </w:hyperlink>
+            </w:p>
+            <w:p>
+              <w:pPr>
+                <w:pStyle w:val="TOC2"/>
+                <w:tabs>
+                  <w:tab w:val="right" w:leader="dot" w:pos="9350"/>
+                </w:tabs>
+                <w:rPr>
+                  <w:rFonts w:asciiTheme="minorHAnsi" w:eastAsiaTheme="minorEastAsia" w:hAnsiTheme="minorHAnsi"/>
+                  <w:noProof/>
+                </w:rPr>
+              </w:pPr>
+              <w:hyperlink w:anchor="_Toc58059037" w:history="1">
+                <w:r>
+                  <w:rPr>
+                    <w:rStyle w:val="Hyperlink"/>
+                    <w:noProof/>
+                  </w:rPr>
+                  <w:t>Person Analysis</w:t>
+                </w:r>
+                <w:r>
+                  <w:rPr>
+                    <w:noProof/>
+                    <w:webHidden/>
+                  </w:rPr>
+                  <w:tab/>
+                </w:r>
+                <w:r>
+                  <w:rPr>
+                    <w:noProof/>
+                    <w:webHidden/>
+                  </w:rPr>
+                  <w:fldChar w:fldCharType="begin"/>
+                </w:r>
+                <w:r>
+                  <w:rPr>
+                    <w:noProof/>
+                    <w:webHidden/>
+                  </w:rPr>
+                  <w:instrText xml:space="preserve"> PAGEREF _Toc58059037 \h </w:instrText>
+                </w:r>
+                <w:r>
+                  <w:rPr>
+                    <w:noProof/>
+                    <w:webHidden/>
+                  </w:rPr>
+                </w:r>
+                <w:r>
+                  <w:rPr>
+                    <w:noProof/>
+                    <w:webHidden/>
+                  </w:rPr>
+                  <w:fldChar w:fldCharType="separate"/>
+                </w:r>
+                <w:r>
+                  <w:rPr>
+                    <w:noProof/>
+                    <w:webHidden/>
+                  </w:rPr>
+                  <w:t>2</w:t>
+                </w:r>
+                <w:r>
+                  <w:rPr>
+                    <w:noProof/>
+                    <w:webHidden/>
+                  </w:rPr>
+                  <w:fldChar w:fldCharType="end"/>
+                </w:r>
+              </w:hyperlink>
+            </w:p>
+            <w:p>
+              <w:pPr>
+                <w:pStyle w:val="TOC2"/>
+                <w:tabs>
+                  <w:tab w:val="right" w:leader="dot" w:pos="9350"/>
+                </w:tabs>
+                <w:rPr>
+                  <w:rFonts w:asciiTheme="minorHAnsi" w:eastAsiaTheme="minorEastAsia" w:hAnsiTheme="minorHAnsi"/>
+                  <w:noProof/>
+                </w:rPr>
+              </w:pPr>
+              <w:hyperlink w:anchor="_Toc58059038" w:history="1">
+                <w:r>
+                  <w:rPr>
+                    <w:rStyle w:val="Hyperlink"/>
+                    <w:rFonts w:eastAsia="Times New Roman"/>
+                    <w:noProof/>
+                  </w:rPr>
+                  <w:t>Activities Analysis</w:t>
+                </w:r>
+                <w:r>
+                  <w:rPr>
+                    <w:noProof/>
+                    <w:webHidden/>
+                  </w:rPr>
+                  <w:tab/>
+                </w:r>
+                <w:r>
+                  <w:rPr>
+                    <w:noProof/>
+                    <w:webHidden/>
+                  </w:rPr>
+                  <w:fldChar w:fldCharType="begin"/>
+                </w:r>
+                <w:r>
+                  <w:rPr>
+                    <w:noProof/>
+                    <w:webHidden/>
+                  </w:rPr>
+                  <w:instrText xml:space="preserve"> PAGEREF _Toc58059038 \h </w:instrText>
+                </w:r>
+                <w:r>
+                  <w:rPr>
+                    <w:noProof/>
+                    <w:webHidden/>
+                  </w:rPr>
+                </w:r>
+                <w:r>
+                  <w:rPr>
+                    <w:noProof/>
+                    <w:webHidden/>
+                  </w:rPr>
+                  <w:fldChar w:fldCharType="separate"/>
+                </w:r>
+                <w:r>
+                  <w:rPr>
+                    <w:noProof/>
+                    <w:webHidden/>
+                  </w:rPr>
+                  <w:t>2</w:t>
+                </w:r>
+                <w:r>
+                  <w:rPr>
+                    <w:noProof/>
+                    <w:webHidden/>
+                  </w:rPr>
+                  <w:fldChar w:fldCharType="end"/>
+                </w:r>
+              </w:hyperlink>
+            </w:p>
+            <w:p>
+              <w:pPr>
+                <w:pStyle w:val="TOC2"/>
+                <w:tabs>
+                  <w:tab w:val="right" w:leader="dot" w:pos="9350"/>
+                </w:tabs>
+                <w:rPr>
+                  <w:rFonts w:asciiTheme="minorHAnsi" w:eastAsiaTheme="minorEastAsia" w:hAnsiTheme="minorHAnsi"/>
+                  <w:noProof/>
+                </w:rPr>
+              </w:pPr>
+              <w:hyperlink w:anchor="_Toc58059039" w:history="1">
+                <w:r>
+                  <w:rPr>
+                    <w:rStyle w:val="Hyperlink"/>
+                    <w:noProof/>
+                  </w:rPr>
+                  <w:t>Contexts Analysis</w:t>
+                </w:r>
+                <w:r>
+                  <w:rPr>
+                    <w:noProof/>
+                    <w:webHidden/>
+                  </w:rPr>
+                  <w:tab/>
+                </w:r>
+                <w:r>
+                  <w:rPr>
+                    <w:noProof/>
+                    <w:webHidden/>
+                  </w:rPr>
+                  <w:fldChar w:fldCharType="begin"/>
+                </w:r>
+                <w:r>
+                  <w:rPr>
+                    <w:noProof/>
+                    <w:webHidden/>
+                  </w:rPr>
+                  <w:instrText xml:space="preserve"> PAGEREF _Toc58059039 \h </w:instrText>
+                </w:r>
+                <w:r>
+                  <w:rPr>
+                    <w:noProof/>
+                    <w:webHidden/>
+                  </w:rPr>
+                </w:r>
+                <w:r>
+                  <w:rPr>
+                    <w:noProof/>
+                    <w:webHidden/>
+                  </w:rPr>
+                  <w:fldChar w:fldCharType="separate"/>
+                </w:r>
+                <w:r>
+                  <w:rPr>
+                    <w:noProof/>
+                    <w:webHidden/>
+                  </w:rPr>
+                  <w:t>2</w:t>
+                </w:r>
+                <w:r>
+                  <w:rPr>
+                    <w:noProof/>
+                    <w:webHidden/>
+                  </w:rPr>
+                  <w:fldChar w:fldCharType="end"/>
+                </w:r>
+              </w:hyperlink>
+            </w:p>
+            <w:p>
+              <w:pPr>
+                <w:pStyle w:val="TOC2"/>
+                <w:tabs>
+                  <w:tab w:val="right" w:leader="dot" w:pos="9350"/>
+                </w:tabs>
+                <w:rPr>
+                  <w:rFonts w:asciiTheme="minorHAnsi" w:eastAsiaTheme="minorEastAsia" w:hAnsiTheme="minorHAnsi"/>
+                  <w:noProof/>
+                </w:rPr>
+              </w:pPr>
+              <w:hyperlink w:anchor="_Toc58059040" w:history="1">
+                <w:r>
+                  <w:rPr>
+                    <w:rStyle w:val="Hyperlink"/>
+                    <w:noProof/>
+                  </w:rPr>
+                  <w:t>Technology Analysis</w:t>
+                </w:r>
+                <w:r>
+                  <w:rPr>
+                    <w:noProof/>
+                    <w:webHidden/>
+                  </w:rPr>
+                  <w:tab/>
+                </w:r>
+                <w:r>
+                  <w:rPr>
+                    <w:noProof/>
+                    <w:webHidden/>
+                  </w:rPr>
+                  <w:fldChar w:fldCharType="begin"/>
+                </w:r>
+                <w:r>
+                  <w:rPr>
+                    <w:noProof/>
+                    <w:webHidden/>
+                  </w:rPr>
+                  <w:instrText xml:space="preserve"> PAGEREF _Toc58059040 \h </w:instrText>
+                </w:r>
+                <w:r>
+                  <w:rPr>
+                    <w:noProof/>
+                    <w:webHidden/>
+                  </w:rPr>
+                </w:r>
+                <w:r>
+                  <w:rPr>
+                    <w:noProof/>
+                    <w:webHidden/>
+                  </w:rPr>
+                  <w:fldChar w:fldCharType="separate"/>
+                </w:r>
+                <w:r>
+                  <w:rPr>
+                    <w:noProof/>
+                    <w:webHidden/>
+                  </w:rPr>
+                  <w:t>3</w:t>
+                </w:r>
+                <w:r>
+                  <w:rPr>
+                    <w:noProof/>
+                    <w:webHidden/>
+                  </w:rPr>
+                  <w:fldChar w:fldCharType="end"/>
+                </w:r>
+              </w:hyperlink>
+            </w:p>
+            <w:p>
+              <w:pPr>
+                <w:pStyle w:val="TOC1"/>
+                <w:rPr>
+                  <w:rFonts w:asciiTheme="minorHAnsi" w:eastAsiaTheme="minorEastAsia" w:hAnsiTheme="minorHAnsi"/>
+                </w:rPr>
+              </w:pPr>
+              <w:hyperlink w:anchor="_Toc58059041" w:history="1">
+                <w:r>
+                  <w:rPr>
+                    <w:rStyle w:val="Hyperlink"/>
+                  </w:rPr>
+                  <w:t>Personas</w:t>
+                </w:r>
+                <w:r>
+                  <w:rPr>
+                    <w:webHidden/>
+                  </w:rPr>
+                  <w:tab/>
+                </w:r>
+                <w:r>
+                  <w:rPr>
+                    <w:webHidden/>
+                  </w:rPr>
+                  <w:fldChar w:fldCharType="begin"/>
+                </w:r>
+                <w:r>
+                  <w:rPr>
+                    <w:webHidden/>
+                  </w:rPr>
+                  <w:instrText xml:space="preserve"> PAGEREF _Toc58059041 \h </w:instrText>
+                </w:r>
+                <w:r>
+                  <w:rPr>
+                    <w:webHidden/>
+                  </w:rPr>
+                </w:r>
+                <w:r>
+                  <w:rPr>
+                    <w:webHidden/>
+                  </w:rPr>
+                  <w:fldChar w:fldCharType="separate"/>
+                </w:r>
+                <w:r>
+                  <w:rPr>
+                    <w:webHidden/>
+                  </w:rPr>
+                  <w:t>3</w:t>
+                </w:r>
+                <w:r>
+                  <w:rPr>
+                    <w:webHidden/>
+                  </w:rPr>
+                  <w:fldChar w:fldCharType="end"/>
+                </w:r>
+              </w:hyperlink>
+            </w:p>
+            <w:p>
+              <w:pPr>
+                <w:pStyle w:val="TOC2"/>
+                <w:tabs>
+                  <w:tab w:val="right" w:leader="dot" w:pos="9350"/>
+                </w:tabs>
+                <w:rPr>
+                  <w:rFonts w:asciiTheme="minorHAnsi" w:eastAsiaTheme="minorEastAsia" w:hAnsiTheme="minorHAnsi"/>
+                  <w:noProof/>
+                </w:rPr>
+              </w:pPr>
+              <w:hyperlink w:anchor="_Toc58059042" w:history="1">
+                <w:r>
+                  <w:rPr>
+                    <w:rStyle w:val="Hyperlink"/>
+                    <w:noProof/>
+                  </w:rPr>
+                  <w:t>Jason</w:t>
+                </w:r>
+                <w:r>
+                  <w:rPr>
+                    <w:noProof/>
+                    <w:webHidden/>
+                  </w:rPr>
+                  <w:tab/>
+                </w:r>
+                <w:r>
+                  <w:rPr>
+                    <w:noProof/>
+                    <w:webHidden/>
+                  </w:rPr>
+                  <w:fldChar w:fldCharType="begin"/>
+                </w:r>
+                <w:r>
+                  <w:rPr>
+                    <w:noProof/>
+                    <w:webHidden/>
+                  </w:rPr>
+                  <w:instrText xml:space="preserve"> PAGEREF _Toc58059042 \h </w:instrText>
+                </w:r>
+                <w:r>
+                  <w:rPr>
+                    <w:noProof/>
+                    <w:webHidden/>
+                  </w:rPr>
+                </w:r>
+                <w:r>
+                  <w:rPr>
+                    <w:noProof/>
+                    <w:webHidden/>
+                  </w:rPr>
+                  <w:fldChar w:fldCharType="separate"/>
+                </w:r>
+                <w:r>
+                  <w:rPr>
+                    <w:noProof/>
+                    <w:webHidden/>
+                  </w:rPr>
+                  <w:t>3</w:t>
+                </w:r>
+                <w:r>
+                  <w:rPr>
+                    <w:noProof/>
+                    <w:webHidden/>
+                  </w:rPr>
+                  <w:fldChar w:fldCharType="end"/>
+                </w:r>
+              </w:hyperlink>
+            </w:p>
+            <w:p>
+              <w:pPr>
+                <w:pStyle w:val="TOC2"/>
+                <w:tabs>
+                  <w:tab w:val="right" w:leader="dot" w:pos="9350"/>
+                </w:tabs>
+                <w:rPr>
+                  <w:rFonts w:asciiTheme="minorHAnsi" w:eastAsiaTheme="minorEastAsia" w:hAnsiTheme="minorHAnsi"/>
+                  <w:noProof/>
+                </w:rPr>
+              </w:pPr>
+              <w:hyperlink w:anchor="_Toc58059043" w:history="1">
+                <w:r>
+                  <w:rPr>
+                    <w:rStyle w:val="Hyperlink"/>
+                    <w:noProof/>
+                  </w:rPr>
+                  <w:t>Sarah</w:t>
+                </w:r>
+                <w:r>
+                  <w:rPr>
+                    <w:noProof/>
+                    <w:webHidden/>
+                  </w:rPr>
+                  <w:tab/>
+                </w:r>
+                <w:r>
+                  <w:rPr>
+                    <w:noProof/>
+                    <w:webHidden/>
+                  </w:rPr>
+                  <w:fldChar w:fldCharType="begin"/>
+                </w:r>
+                <w:r>
+                  <w:rPr>
+                    <w:noProof/>
+                    <w:webHidden/>
+                  </w:rPr>
+                  <w:instrText xml:space="preserve"> PAGEREF _Toc58059043 \h </w:instrText>
+                </w:r>
+                <w:r>
+                  <w:rPr>
+                    <w:noProof/>
+                    <w:webHidden/>
+                  </w:rPr>
+                </w:r>
+                <w:r>
+                  <w:rPr>
+                    <w:noProof/>
+                    <w:webHidden/>
+                  </w:rPr>
+                  <w:fldChar w:fldCharType="separate"/>
+                </w:r>
+                <w:r>
+                  <w:rPr>
+                    <w:noProof/>
+                    <w:webHidden/>
+                  </w:rPr>
+                  <w:t>3</w:t>
+                </w:r>
+                <w:r>
+                  <w:rPr>
+                    <w:noProof/>
+                    <w:webHidden/>
+                  </w:rPr>
+                  <w:fldChar w:fldCharType="end"/>
+                </w:r>
+              </w:hyperlink>
+            </w:p>
+            <w:p>
+              <w:pPr>
+                <w:pStyle w:val="TOC1"/>
+                <w:rPr>
+                  <w:rFonts w:asciiTheme="minorHAnsi" w:eastAsiaTheme="minorEastAsia" w:hAnsiTheme="minorHAnsi"/>
+                </w:rPr>
+              </w:pPr>
+              <w:hyperlink w:anchor="_Toc58059044" w:history="1">
+                <w:r>
+                  <w:rPr>
+                    <w:rStyle w:val="Hyperlink"/>
+                  </w:rPr>
+                  <w:t>Scenarios</w:t>
+                </w:r>
+                <w:r>
+                  <w:rPr>
+                    <w:webHidden/>
+                  </w:rPr>
+                  <w:tab/>
+                </w:r>
+                <w:r>
+                  <w:rPr>
+                    <w:webHidden/>
+                  </w:rPr>
+                  <w:fldChar w:fldCharType="begin"/>
+                </w:r>
+                <w:r>
+                  <w:rPr>
+                    <w:webHidden/>
+                  </w:rPr>
+                  <w:instrText xml:space="preserve"> PAGEREF _Toc58059044 \h </w:instrText>
+                </w:r>
+                <w:r>
+                  <w:rPr>
+                    <w:webHidden/>
+                  </w:rPr>
+                </w:r>
+                <w:r>
+                  <w:rPr>
+                    <w:webHidden/>
+                  </w:rPr>
+                  <w:fldChar w:fldCharType="separate"/>
+                </w:r>
+                <w:r>
+                  <w:rPr>
+                    <w:webHidden/>
+                  </w:rPr>
+                  <w:t>4</w:t>
+                </w:r>
+                <w:r>
+                  <w:rPr>
+                    <w:webHidden/>
+                  </w:rPr>
+                  <w:fldChar w:fldCharType="end"/>
+                </w:r>
+              </w:hyperlink>
+            </w:p>
+            <w:p>
+              <w:pPr>
+                <w:pStyle w:val="TOC2"/>
+                <w:tabs>
+                  <w:tab w:val="right" w:leader="dot" w:pos="9350"/>
+                </w:tabs>
+                <w:rPr>
+                  <w:rFonts w:asciiTheme="minorHAnsi" w:eastAsiaTheme="minorEastAsia" w:hAnsiTheme="minorHAnsi"/>
+                  <w:noProof/>
+                </w:rPr>
+              </w:pPr>
+              <w:hyperlink w:anchor="_Toc58059045" w:history="1">
+                <w:r>
+                  <w:rPr>
+                    <w:rStyle w:val="Hyperlink"/>
+                    <w:noProof/>
+                  </w:rPr>
+                  <w:t>1</w:t>
+                </w:r>
+                <w:r>
+                  <w:rPr>
+                    <w:rStyle w:val="Hyperlink"/>
+                    <w:noProof/>
+                    <w:vertAlign w:val="superscript"/>
+                  </w:rPr>
+                  <w:t>st</w:t>
+                </w:r>
+                <w:r>
+                  <w:rPr>
+                    <w:rStyle w:val="Hyperlink"/>
+                    <w:noProof/>
+                  </w:rPr>
+                  <w:t xml:space="preserve"> Scenario</w:t>
+                </w:r>
+                <w:r>
+                  <w:rPr>
+                    <w:noProof/>
+                    <w:webHidden/>
+                  </w:rPr>
+                  <w:tab/>
+                </w:r>
+                <w:r>
+                  <w:rPr>
+                    <w:noProof/>
+                    <w:webHidden/>
+                  </w:rPr>
+                  <w:fldChar w:fldCharType="begin"/>
+                </w:r>
+                <w:r>
+                  <w:rPr>
+                    <w:noProof/>
+                    <w:webHidden/>
+                  </w:rPr>
+                  <w:instrText xml:space="preserve"> PAGEREF _Toc58059045 \h </w:instrText>
+                </w:r>
+                <w:r>
+                  <w:rPr>
+                    <w:noProof/>
+                    <w:webHidden/>
+                  </w:rPr>
+                </w:r>
+                <w:r>
+                  <w:rPr>
+                    <w:noProof/>
+                    <w:webHidden/>
+                  </w:rPr>
+                  <w:fldChar w:fldCharType="separate"/>
+                </w:r>
+                <w:r>
+                  <w:rPr>
+                    <w:noProof/>
+                    <w:webHidden/>
+                  </w:rPr>
+                  <w:t>4</w:t>
+                </w:r>
+                <w:r>
+                  <w:rPr>
+                    <w:noProof/>
+                    <w:webHidden/>
+                  </w:rPr>
+                  <w:fldChar w:fldCharType="end"/>
+                </w:r>
+              </w:hyperlink>
+            </w:p>
+            <w:p>
+              <w:pPr>
+                <w:pStyle w:val="TOC2"/>
+                <w:tabs>
+                  <w:tab w:val="right" w:leader="dot" w:pos="9350"/>
+                </w:tabs>
+                <w:rPr>
+                  <w:rFonts w:asciiTheme="minorHAnsi" w:eastAsiaTheme="minorEastAsia" w:hAnsiTheme="minorHAnsi"/>
+                  <w:noProof/>
+                </w:rPr>
+              </w:pPr>
+              <w:hyperlink w:anchor="_Toc58059046" w:history="1">
+                <w:r>
+                  <w:rPr>
+                    <w:rStyle w:val="Hyperlink"/>
+                    <w:noProof/>
+                  </w:rPr>
+                  <w:t>2</w:t>
+                </w:r>
+                <w:r>
+                  <w:rPr>
+                    <w:rStyle w:val="Hyperlink"/>
+                    <w:noProof/>
+                    <w:vertAlign w:val="superscript"/>
+                  </w:rPr>
+                  <w:t>nd</w:t>
+                </w:r>
+                <w:r>
+                  <w:rPr>
+                    <w:rStyle w:val="Hyperlink"/>
+                    <w:noProof/>
+                  </w:rPr>
+                  <w:t xml:space="preserve"> Scenario</w:t>
+                </w:r>
+                <w:r>
+                  <w:rPr>
+                    <w:noProof/>
+                    <w:webHidden/>
+                  </w:rPr>
+                  <w:tab/>
+                </w:r>
+                <w:r>
+                  <w:rPr>
+                    <w:noProof/>
+                    <w:webHidden/>
+                  </w:rPr>
+                  <w:fldChar w:fldCharType="begin"/>
+                </w:r>
+                <w:r>
+                  <w:rPr>
+                    <w:noProof/>
+                    <w:webHidden/>
+                  </w:rPr>
+                  <w:instrText xml:space="preserve"> PAGEREF _Toc58059046 \h </w:instrText>
+                </w:r>
+                <w:r>
+                  <w:rPr>
+                    <w:noProof/>
+                    <w:webHidden/>
+                  </w:rPr>
+                </w:r>
+                <w:r>
+                  <w:rPr>
+                    <w:noProof/>
+                    <w:webHidden/>
+                  </w:rPr>
+                  <w:fldChar w:fldCharType="separate"/>
+                </w:r>
+                <w:r>
+                  <w:rPr>
+                    <w:noProof/>
+                    <w:webHidden/>
+                  </w:rPr>
+                  <w:t>4</w:t>
+                </w:r>
+                <w:r>
+                  <w:rPr>
+                    <w:noProof/>
+                    <w:webHidden/>
+                  </w:rPr>
+                  <w:fldChar w:fldCharType="end"/>
+                </w:r>
+              </w:hyperlink>
+            </w:p>
+            <w:p>
+              <w:pPr>
+                <w:pStyle w:val="TOC1"/>
+                <w:rPr>
+                  <w:rFonts w:asciiTheme="minorHAnsi" w:eastAsiaTheme="minorEastAsia" w:hAnsiTheme="minorHAnsi"/>
+                </w:rPr>
+              </w:pPr>
+              <w:hyperlink w:anchor="_Toc58059047" w:history="1">
+                <w:r>
+                  <w:rPr>
+                    <w:rStyle w:val="Hyperlink"/>
+                  </w:rPr>
+                  <w:t>Target Platform</w:t>
+                </w:r>
+                <w:r>
+                  <w:rPr>
+                    <w:webHidden/>
+                  </w:rPr>
+                  <w:tab/>
+                </w:r>
+                <w:r>
+                  <w:rPr>
+                    <w:webHidden/>
+                  </w:rPr>
+                  <w:fldChar w:fldCharType="begin"/>
+                </w:r>
+                <w:r>
+                  <w:rPr>
+                    <w:webHidden/>
+                  </w:rPr>
+                  <w:instrText xml:space="preserve"> PAGEREF _Toc58059047 \h </w:instrText>
+                </w:r>
+                <w:r>
+                  <w:rPr>
+                    <w:webHidden/>
+                  </w:rPr>
+                </w:r>
+                <w:r>
+                  <w:rPr>
+                    <w:webHidden/>
+                  </w:rPr>
+                  <w:fldChar w:fldCharType="separate"/>
+                </w:r>
+                <w:r>
+                  <w:rPr>
+                    <w:webHidden/>
+                  </w:rPr>
+                  <w:t>4</w:t>
+                </w:r>
+                <w:r>
+                  <w:rPr>
+                    <w:webHidden/>
+                  </w:rPr>
+                  <w:fldChar w:fldCharType="end"/>
+                </w:r>
+              </w:hyperlink>
+            </w:p>
+            <w:p>
+              <w:pPr>
+                <w:pStyle w:val="TOC1"/>
+                <w:rPr>
+                  <w:rFonts w:asciiTheme="minorHAnsi" w:eastAsiaTheme="minorEastAsia" w:hAnsiTheme="minorHAnsi"/>
+                </w:rPr>
+              </w:pPr>
+              <w:hyperlink w:anchor="_Toc58059048" w:history="1">
+                <w:r>
+                  <w:rPr>
+                    <w:rStyle w:val="Hyperlink"/>
+                  </w:rPr>
+                  <w:t>1</w:t>
+                </w:r>
+                <w:r>
+                  <w:rPr>
+                    <w:rStyle w:val="Hyperlink"/>
+                    <w:vertAlign w:val="superscript"/>
+                  </w:rPr>
+                  <w:t>st</w:t>
+                </w:r>
+                <w:r>
+                  <w:rPr>
+                    <w:rStyle w:val="Hyperlink"/>
+                  </w:rPr>
+                  <w:t xml:space="preserve"> Cycle</w:t>
+                </w:r>
+                <w:r>
+                  <w:rPr>
+                    <w:webHidden/>
+                  </w:rPr>
+                  <w:tab/>
+                </w:r>
+                <w:r>
+                  <w:rPr>
+                    <w:webHidden/>
+                  </w:rPr>
+                  <w:fldChar w:fldCharType="begin"/>
+                </w:r>
+                <w:r>
+                  <w:rPr>
+                    <w:webHidden/>
+                  </w:rPr>
+                  <w:instrText xml:space="preserve"> PAGEREF _Toc58059048 \h </w:instrText>
+                </w:r>
+                <w:r>
+                  <w:rPr>
+                    <w:webHidden/>
+                  </w:rPr>
+                </w:r>
+                <w:r>
+                  <w:rPr>
+                    <w:webHidden/>
+                  </w:rPr>
+                  <w:fldChar w:fldCharType="separate"/>
+                </w:r>
+                <w:r>
+                  <w:rPr>
+                    <w:webHidden/>
+                  </w:rPr>
+                  <w:t>5</w:t>
+                </w:r>
+                <w:r>
+                  <w:rPr>
+                    <w:webHidden/>
+                  </w:rPr>
+                  <w:fldChar w:fldCharType="end"/>
+                </w:r>
+              </w:hyperlink>
+            </w:p>
+            <w:p>
+              <w:pPr>
+                <w:pStyle w:val="TOC2"/>
+                <w:tabs>
+                  <w:tab w:val="right" w:leader="dot" w:pos="9350"/>
+                </w:tabs>
+                <w:rPr>
+                  <w:rFonts w:asciiTheme="minorHAnsi" w:eastAsiaTheme="minorEastAsia" w:hAnsiTheme="minorHAnsi"/>
+                  <w:noProof/>
+                </w:rPr>
+              </w:pPr>
+              <w:hyperlink w:anchor="_Toc58059049" w:history="1">
+                <w:r>
+                  <w:rPr>
+                    <w:rStyle w:val="Hyperlink"/>
+                    <w:noProof/>
+                  </w:rPr>
+                  <w:t>Prototype</w:t>
+                </w:r>
+                <w:r>
+                  <w:rPr>
+                    <w:noProof/>
+                    <w:webHidden/>
+                  </w:rPr>
+                  <w:tab/>
+                </w:r>
+                <w:r>
+                  <w:rPr>
+                    <w:noProof/>
+                    <w:webHidden/>
+                  </w:rPr>
+                  <w:fldChar w:fldCharType="begin"/>
+                </w:r>
+                <w:r>
+                  <w:rPr>
+                    <w:noProof/>
+                    <w:webHidden/>
+                  </w:rPr>
+                  <w:instrText xml:space="preserve"> PAGEREF _Toc58059049 \h </w:instrText>
+                </w:r>
+                <w:r>
+                  <w:rPr>
+                    <w:noProof/>
+                    <w:webHidden/>
+                  </w:rPr>
+                </w:r>
+                <w:r>
+                  <w:rPr>
+                    <w:noProof/>
+                    <w:webHidden/>
+                  </w:rPr>
+                  <w:fldChar w:fldCharType="separate"/>
+                </w:r>
+                <w:r>
+                  <w:rPr>
+                    <w:noProof/>
+                    <w:webHidden/>
+                  </w:rPr>
+                  <w:t>5</w:t>
+                </w:r>
+                <w:r>
+                  <w:rPr>
+                    <w:noProof/>
+                    <w:webHidden/>
+                  </w:rPr>
+                  <w:fldChar w:fldCharType="end"/>
+                </w:r>
+              </w:hyperlink>
+            </w:p>
+            <w:p>
+              <w:pPr>
+                <w:pStyle w:val="TOC3"/>
+                <w:tabs>
+                  <w:tab w:val="right" w:leader="dot" w:pos="9350"/>
+                </w:tabs>
+                <w:rPr>
+                  <w:rFonts w:asciiTheme="minorHAnsi" w:eastAsiaTheme="minorEastAsia" w:hAnsiTheme="minorHAnsi"/>
+                  <w:noProof/>
+                </w:rPr>
+              </w:pPr>
+              <w:hyperlink w:anchor="_Toc58059050" w:history="1">
+                <w:r>
+                  <w:rPr>
+                    <w:rStyle w:val="Hyperlink"/>
+                    <w:noProof/>
+                  </w:rPr>
+                  <w:t>Goal</w:t>
+                </w:r>
+                <w:r>
+                  <w:rPr>
+                    <w:noProof/>
+                    <w:webHidden/>
+                  </w:rPr>
+                  <w:tab/>
+                </w:r>
+                <w:r>
+                  <w:rPr>
+                    <w:noProof/>
+                    <w:webHidden/>
+                  </w:rPr>
+                  <w:fldChar w:fldCharType="begin"/>
+                </w:r>
+                <w:r>
+                  <w:rPr>
+                    <w:noProof/>
+                    <w:webHidden/>
+                  </w:rPr>
+                  <w:instrText xml:space="preserve"> PAGEREF _Toc58059050 \h </w:instrText>
+                </w:r>
+                <w:r>
+                  <w:rPr>
+                    <w:noProof/>
+                    <w:webHidden/>
+                  </w:rPr>
+                </w:r>
+                <w:r>
+                  <w:rPr>
+                    <w:noProof/>
+                    <w:webHidden/>
+                  </w:rPr>
+                  <w:fldChar w:fldCharType="separate"/>
+                </w:r>
+                <w:r>
+                  <w:rPr>
+                    <w:noProof/>
+                    <w:webHidden/>
+                  </w:rPr>
+                  <w:t>5</w:t>
+                </w:r>
+                <w:r>
+                  <w:rPr>
+                    <w:noProof/>
+                    <w:webHidden/>
+                  </w:rPr>
+                  <w:fldChar w:fldCharType="end"/>
+                </w:r>
+              </w:hyperlink>
+            </w:p>
+            <w:p>
+              <w:pPr>
+                <w:pStyle w:val="TOC3"/>
+                <w:tabs>
+                  <w:tab w:val="right" w:leader="dot" w:pos="9350"/>
+                </w:tabs>
+                <w:rPr>
+                  <w:rFonts w:asciiTheme="minorHAnsi" w:eastAsiaTheme="minorEastAsia" w:hAnsiTheme="minorHAnsi"/>
+                  <w:noProof/>
+                </w:rPr>
+              </w:pPr>
+              <w:hyperlink w:anchor="_Toc58059051" w:history="1">
+                <w:r>
+                  <w:rPr>
+                    <w:rStyle w:val="Hyperlink"/>
+                    <w:noProof/>
+                  </w:rPr>
+                  <w:t>Prototyping Technique and Software Used.</w:t>
+                </w:r>
+                <w:r>
+                  <w:rPr>
+                    <w:noProof/>
+                    <w:webHidden/>
+                  </w:rPr>
+                  <w:tab/>
+                </w:r>
+                <w:r>
+                  <w:rPr>
+                    <w:noProof/>
+                    <w:webHidden/>
+                  </w:rPr>
+                  <w:fldChar w:fldCharType="begin"/>
+                </w:r>
+                <w:r>
+                  <w:rPr>
+                    <w:noProof/>
+                    <w:webHidden/>
+                  </w:rPr>
+                  <w:instrText xml:space="preserve"> PAGEREF _Toc58059051 \h </w:instrText>
+                </w:r>
+                <w:r>
+                  <w:rPr>
+                    <w:noProof/>
+                    <w:webHidden/>
+                  </w:rPr>
+                </w:r>
+                <w:r>
+                  <w:rPr>
+                    <w:noProof/>
+                    <w:webHidden/>
+                  </w:rPr>
+                  <w:fldChar w:fldCharType="separate"/>
+                </w:r>
+                <w:r>
+                  <w:rPr>
+                    <w:noProof/>
+                    <w:webHidden/>
+                  </w:rPr>
+                  <w:t>5</w:t>
+                </w:r>
+                <w:r>
+                  <w:rPr>
+                    <w:noProof/>
+                    <w:webHidden/>
+                  </w:rPr>
+                  <w:fldChar w:fldCharType="end"/>
+                </w:r>
+              </w:hyperlink>
+            </w:p>
+            <w:p>
+              <w:pPr>
+                <w:pStyle w:val="TOC3"/>
+                <w:tabs>
+                  <w:tab w:val="right" w:leader="dot" w:pos="9350"/>
+                </w:tabs>
+                <w:rPr>
+                  <w:rFonts w:asciiTheme="minorHAnsi" w:eastAsiaTheme="minorEastAsia" w:hAnsiTheme="minorHAnsi"/>
+                  <w:noProof/>
+                </w:rPr>
+              </w:pPr>
+              <w:hyperlink w:anchor="_Toc58059052" w:history="1">
+                <w:r>
+                  <w:rPr>
+                    <w:rStyle w:val="Hyperlink"/>
+                    <w:noProof/>
+                  </w:rPr>
+                  <w:t>Design Motivation</w:t>
+                </w:r>
+                <w:r>
+                  <w:rPr>
+                    <w:noProof/>
+                    <w:webHidden/>
+                  </w:rPr>
+                  <w:tab/>
+                </w:r>
+                <w:r>
+                  <w:rPr>
+                    <w:noProof/>
+                    <w:webHidden/>
+                  </w:rPr>
+                  <w:fldChar w:fldCharType="begin"/>
+                </w:r>
+                <w:r>
+                  <w:rPr>
+                    <w:noProof/>
+                    <w:webHidden/>
+                  </w:rPr>
+                  <w:instrText xml:space="preserve"> PAGEREF _Toc58059052 \h </w:instrText>
+                </w:r>
+                <w:r>
+                  <w:rPr>
+                    <w:noProof/>
+                    <w:webHidden/>
+                  </w:rPr>
+                </w:r>
+                <w:r>
+                  <w:rPr>
+                    <w:noProof/>
+                    <w:webHidden/>
+                  </w:rPr>
+                  <w:fldChar w:fldCharType="separate"/>
+                </w:r>
+                <w:r>
+                  <w:rPr>
+                    <w:noProof/>
+                    <w:webHidden/>
+                  </w:rPr>
+                  <w:t>5</w:t>
+                </w:r>
+                <w:r>
+                  <w:rPr>
+                    <w:noProof/>
+                    <w:webHidden/>
+                  </w:rPr>
+                  <w:fldChar w:fldCharType="end"/>
+                </w:r>
+              </w:hyperlink>
+            </w:p>
+            <w:p>
+              <w:pPr>
+                <w:pStyle w:val="TOC3"/>
+                <w:tabs>
+                  <w:tab w:val="right" w:leader="dot" w:pos="9350"/>
+                </w:tabs>
+                <w:rPr>
+                  <w:rFonts w:asciiTheme="minorHAnsi" w:eastAsiaTheme="minorEastAsia" w:hAnsiTheme="minorHAnsi"/>
+                  <w:noProof/>
+                </w:rPr>
+              </w:pPr>
+              <w:hyperlink w:anchor="_Toc58059053" w:history="1">
+                <w:r>
+                  <w:rPr>
+                    <w:rStyle w:val="Hyperlink"/>
+                    <w:noProof/>
+                  </w:rPr>
+                  <w:t>Evidence of the Design</w:t>
+                </w:r>
+                <w:r>
+                  <w:rPr>
+                    <w:noProof/>
+                    <w:webHidden/>
+                  </w:rPr>
+                  <w:tab/>
+                </w:r>
+                <w:r>
+                  <w:rPr>
+                    <w:noProof/>
+                    <w:webHidden/>
+                  </w:rPr>
+                  <w:fldChar w:fldCharType="begin"/>
+                </w:r>
+                <w:r>
+                  <w:rPr>
+                    <w:noProof/>
+                    <w:webHidden/>
+                  </w:rPr>
+                  <w:instrText xml:space="preserve"> PAGEREF _Toc58059053 \h </w:instrText>
+                </w:r>
+                <w:r>
+                  <w:rPr>
+                    <w:noProof/>
+                    <w:webHidden/>
+                  </w:rPr>
+                </w:r>
+                <w:r>
+                  <w:rPr>
+                    <w:noProof/>
+                    <w:webHidden/>
+                  </w:rPr>
+                  <w:fldChar w:fldCharType="separate"/>
+                </w:r>
+                <w:r>
+                  <w:rPr>
+                    <w:noProof/>
+                    <w:webHidden/>
+                  </w:rPr>
+                  <w:t>6</w:t>
+                </w:r>
+                <w:r>
+                  <w:rPr>
+                    <w:noProof/>
+                    <w:webHidden/>
+                  </w:rPr>
+                  <w:fldChar w:fldCharType="end"/>
+                </w:r>
+              </w:hyperlink>
+            </w:p>
+            <w:p>
+              <w:pPr>
+                <w:pStyle w:val="TOC2"/>
+                <w:tabs>
+                  <w:tab w:val="right" w:leader="dot" w:pos="9350"/>
+                </w:tabs>
+                <w:rPr>
+                  <w:rFonts w:asciiTheme="minorHAnsi" w:eastAsiaTheme="minorEastAsia" w:hAnsiTheme="minorHAnsi"/>
+                  <w:noProof/>
+                </w:rPr>
+              </w:pPr>
+              <w:hyperlink w:anchor="_Toc58059054" w:history="1">
+                <w:r>
+                  <w:rPr>
+                    <w:rStyle w:val="Hyperlink"/>
+                    <w:noProof/>
+                  </w:rPr>
+                  <w:t>Evaluation</w:t>
+                </w:r>
+                <w:r>
+                  <w:rPr>
+                    <w:noProof/>
+                    <w:webHidden/>
+                  </w:rPr>
+                  <w:tab/>
+                </w:r>
+                <w:r>
+                  <w:rPr>
+                    <w:noProof/>
+                    <w:webHidden/>
+                  </w:rPr>
+                  <w:fldChar w:fldCharType="begin"/>
+                </w:r>
+                <w:r>
+                  <w:rPr>
+                    <w:noProof/>
+                    <w:webHidden/>
+                  </w:rPr>
+                  <w:instrText xml:space="preserve"> PAGEREF _Toc58059054 \h </w:instrText>
+                </w:r>
+                <w:r>
+                  <w:rPr>
+                    <w:noProof/>
+                    <w:webHidden/>
+                  </w:rPr>
+                </w:r>
+                <w:r>
+                  <w:rPr>
+                    <w:noProof/>
+                    <w:webHidden/>
+                  </w:rPr>
+                  <w:fldChar w:fldCharType="separate"/>
+                </w:r>
+                <w:r>
+                  <w:rPr>
+                    <w:noProof/>
+                    <w:webHidden/>
+                  </w:rPr>
+                  <w:t>6</w:t>
+                </w:r>
+                <w:r>
+                  <w:rPr>
+                    <w:noProof/>
+                    <w:webHidden/>
+                  </w:rPr>
+                  <w:fldChar w:fldCharType="end"/>
+                </w:r>
+              </w:hyperlink>
+            </w:p>
+            <w:p>
+              <w:pPr>
+                <w:pStyle w:val="TOC3"/>
+                <w:tabs>
+                  <w:tab w:val="right" w:leader="dot" w:pos="9350"/>
+                </w:tabs>
+                <w:rPr>
+                  <w:rFonts w:asciiTheme="minorHAnsi" w:eastAsiaTheme="minorEastAsia" w:hAnsiTheme="minorHAnsi"/>
+                  <w:noProof/>
+                </w:rPr>
+              </w:pPr>
+              <w:hyperlink w:anchor="_Toc58059055" w:history="1">
+                <w:r>
+                  <w:rPr>
+                    <w:rStyle w:val="Hyperlink"/>
+                    <w:noProof/>
+                  </w:rPr>
+                  <w:t>Evaluation Technique Used</w:t>
+                </w:r>
+                <w:r>
+                  <w:rPr>
+                    <w:noProof/>
+                    <w:webHidden/>
+                  </w:rPr>
+                  <w:tab/>
+                </w:r>
+                <w:r>
+                  <w:rPr>
+                    <w:noProof/>
+                    <w:webHidden/>
+                  </w:rPr>
+                  <w:fldChar w:fldCharType="begin"/>
+                </w:r>
+                <w:r>
+                  <w:rPr>
+                    <w:noProof/>
+                    <w:webHidden/>
+                  </w:rPr>
+                  <w:instrText xml:space="preserve"> PAGEREF _Toc58059055 \h </w:instrText>
+                </w:r>
+                <w:r>
+                  <w:rPr>
+                    <w:noProof/>
+                    <w:webHidden/>
+                  </w:rPr>
+                </w:r>
+                <w:r>
+                  <w:rPr>
+                    <w:noProof/>
+                    <w:webHidden/>
+                  </w:rPr>
+                  <w:fldChar w:fldCharType="separate"/>
+                </w:r>
+                <w:r>
+                  <w:rPr>
+                    <w:noProof/>
+                    <w:webHidden/>
+                  </w:rPr>
+                  <w:t>6</w:t>
+                </w:r>
+                <w:r>
+                  <w:rPr>
+                    <w:noProof/>
+                    <w:webHidden/>
+                  </w:rPr>
+                  <w:fldChar w:fldCharType="end"/>
+                </w:r>
+              </w:hyperlink>
+            </w:p>
+            <w:p>
+              <w:pPr>
+                <w:pStyle w:val="TOC3"/>
+                <w:tabs>
+                  <w:tab w:val="right" w:leader="dot" w:pos="9350"/>
+                </w:tabs>
+                <w:rPr>
+                  <w:rFonts w:asciiTheme="minorHAnsi" w:eastAsiaTheme="minorEastAsia" w:hAnsiTheme="minorHAnsi"/>
+                  <w:noProof/>
+                </w:rPr>
+              </w:pPr>
+              <w:hyperlink w:anchor="_Toc58059056" w:history="1">
+                <w:r>
+                  <w:rPr>
+                    <w:rStyle w:val="Hyperlink"/>
+                    <w:noProof/>
+                  </w:rPr>
+                  <w:t>Outcomes of the Evaluation</w:t>
+                </w:r>
+                <w:r>
+                  <w:rPr>
+                    <w:noProof/>
+                    <w:webHidden/>
+                  </w:rPr>
+                  <w:tab/>
+                </w:r>
+                <w:r>
+                  <w:rPr>
+                    <w:noProof/>
+                    <w:webHidden/>
+                  </w:rPr>
+                  <w:fldChar w:fldCharType="begin"/>
+                </w:r>
+                <w:r>
+                  <w:rPr>
+                    <w:noProof/>
+                    <w:webHidden/>
+                  </w:rPr>
+                  <w:instrText xml:space="preserve"> PAGEREF _Toc58059056 \h </w:instrText>
+                </w:r>
+                <w:r>
+                  <w:rPr>
+                    <w:noProof/>
+                    <w:webHidden/>
+                  </w:rPr>
+                </w:r>
+                <w:r>
+                  <w:rPr>
+                    <w:noProof/>
+                    <w:webHidden/>
+                  </w:rPr>
+                  <w:fldChar w:fldCharType="separate"/>
+                </w:r>
+                <w:r>
+                  <w:rPr>
+                    <w:noProof/>
+                    <w:webHidden/>
+                  </w:rPr>
+                  <w:t>7</w:t>
+                </w:r>
+                <w:r>
+                  <w:rPr>
+                    <w:noProof/>
+                    <w:webHidden/>
+                  </w:rPr>
+                  <w:fldChar w:fldCharType="end"/>
+                </w:r>
+              </w:hyperlink>
+            </w:p>
+            <w:p>
+              <w:r>
+                <w:rPr>
+                  <w:b/>
+                  <w:bCs/>
+                  <w:noProof/>
+                </w:rPr>
+                <w:fldChar w:fldCharType="end"/>
+              </w:r>
+            </w:p>
+          </w:sdtContent>
+        </w:sdt>
+        <w:p>
+          <w:pPr>
+            <w:rPr>
+              <w:rFonts w:eastAsiaTheme="minorEastAsia"/>
+            </w:rPr>
+          </w:pPr>
+          <w:r>
+            <w:rPr>
+              <w:rFonts w:eastAsiaTheme="minorEastAsia"/>
+            </w:rPr>
+            <w:br w:type="page"/>
+          </w:r>
+        </w:p>
       </w:sdtContent>
     </w:sdt>
     <w:p>
       <w:pPr>
         <w:pStyle w:val="Heading1"/>
       </w:pPr>
+      <w:bookmarkStart w:id="0" w:name="_Toc58059036"/>
       <w:r>
         <w:lastRenderedPageBreak/>
         <w:t>PACT Analysis</w:t>
       </w:r>
+      <w:bookmarkEnd w:id="0"/>
     </w:p>
     <w:p>
       <w:pPr>
@@ -915,6 +2422,7 @@
       <w:pPr>
         <w:pStyle w:val="Heading2"/>
       </w:pPr>
+      <w:bookmarkStart w:id="1" w:name="_Toc58059037"/>
       <w:r>
         <w:t>Pe</w:t>
       </w:r>
@@ -924,6 +2432,7 @@
       <w:r>
         <w:t xml:space="preserve"> Analysis</w:t>
       </w:r>
+      <w:bookmarkEnd w:id="1"/>
     </w:p>
     <w:p>
       <w:pPr>
@@ -1311,12 +2820,14 @@
           <w:rFonts w:eastAsia="Times New Roman"/>
         </w:rPr>
       </w:pPr>
+      <w:bookmarkStart w:id="2" w:name="_Toc58059038"/>
       <w:r>
         <w:rPr>
           <w:rFonts w:eastAsia="Times New Roman"/>
         </w:rPr>
         <w:t>Activities Analysis</w:t>
       </w:r>
+      <w:bookmarkEnd w:id="2"/>
     </w:p>
     <w:p>
       <w:pPr>
@@ -1731,9 +3242,11 @@
       <w:pPr>
         <w:pStyle w:val="Heading2"/>
       </w:pPr>
+      <w:bookmarkStart w:id="3" w:name="_Toc58059039"/>
       <w:r>
         <w:t>Contexts Analysis</w:t>
       </w:r>
+      <w:bookmarkEnd w:id="3"/>
     </w:p>
     <w:p>
       <w:pPr>
@@ -2127,10 +3640,12 @@
       <w:pPr>
         <w:pStyle w:val="Heading2"/>
       </w:pPr>
+      <w:bookmarkStart w:id="4" w:name="_Toc58059040"/>
       <w:r>
         <w:lastRenderedPageBreak/>
         <w:t>Technology Analysis</w:t>
       </w:r>
+      <w:bookmarkEnd w:id="4"/>
     </w:p>
     <w:p>
       <w:pPr>
@@ -2194,9 +3709,11 @@
       <w:pPr>
         <w:pStyle w:val="Heading1"/>
       </w:pPr>
+      <w:bookmarkStart w:id="5" w:name="_Toc58059041"/>
       <w:r>
         <w:t>Personas</w:t>
       </w:r>
+      <w:bookmarkEnd w:id="5"/>
     </w:p>
     <w:p>
       <w:r>
@@ -2462,6 +3979,7 @@
           <w:szCs w:val="28"/>
         </w:rPr>
       </w:pPr>
+      <w:bookmarkStart w:id="6" w:name="_Toc58059042"/>
       <w:r>
         <w:rPr>
           <w:sz w:val="32"/>
@@ -2469,6 +3987,7 @@
         </w:rPr>
         <w:t>Jason</w:t>
       </w:r>
+      <w:bookmarkEnd w:id="6"/>
       <w:r>
         <w:rPr>
           <w:sz w:val="28"/>
@@ -2738,6 +4257,7 @@
           <w:szCs w:val="32"/>
         </w:rPr>
       </w:pPr>
+      <w:bookmarkStart w:id="7" w:name="_Toc58059043"/>
       <w:r>
         <w:rPr>
           <w:sz w:val="32"/>
@@ -2745,6 +4265,7 @@
         </w:rPr>
         <w:t>Sarah</w:t>
       </w:r>
+      <w:bookmarkEnd w:id="7"/>
     </w:p>
     <w:p/>
     <w:p>
@@ -2792,16 +4313,22 @@
       <w:pPr>
         <w:pStyle w:val="Heading1"/>
       </w:pPr>
+      <w:bookmarkStart w:id="8" w:name="_Toc58059044"/>
       <w:r>
         <w:lastRenderedPageBreak/>
         <w:t>Scenario</w:t>
       </w:r>
+      <w:r>
+        <w:t>s</w:t>
+      </w:r>
+      <w:bookmarkEnd w:id="8"/>
     </w:p>
     <w:p/>
     <w:p>
       <w:pPr>
         <w:pStyle w:val="Heading2"/>
       </w:pPr>
+      <w:bookmarkStart w:id="9" w:name="_Toc58059045"/>
       <w:r>
         <w:t>1</w:t>
       </w:r>
@@ -2814,6 +4341,7 @@
       <w:r>
         <w:t xml:space="preserve"> Scenario</w:t>
       </w:r>
+      <w:bookmarkEnd w:id="9"/>
     </w:p>
     <w:p>
       <w:r>
@@ -2924,6 +4452,7 @@
       <w:pPr>
         <w:pStyle w:val="Heading2"/>
       </w:pPr>
+      <w:bookmarkStart w:id="10" w:name="_Toc58059046"/>
       <w:r>
         <w:t>2</w:t>
       </w:r>
@@ -2936,6 +4465,7 @@
       <w:r>
         <w:t xml:space="preserve"> Scenario</w:t>
       </w:r>
+      <w:bookmarkEnd w:id="10"/>
     </w:p>
     <w:p>
       <w:r>
@@ -2969,9 +4499,11 @@
       <w:pPr>
         <w:pStyle w:val="Heading1"/>
       </w:pPr>
+      <w:bookmarkStart w:id="11" w:name="_Toc58059047"/>
       <w:r>
         <w:t>Target Platform</w:t>
       </w:r>
+      <w:bookmarkEnd w:id="11"/>
     </w:p>
     <w:p>
       <w:r>
@@ -3015,6 +4547,7 @@
       <w:pPr>
         <w:pStyle w:val="Heading1"/>
       </w:pPr>
+      <w:bookmarkStart w:id="12" w:name="_Toc58059048"/>
       <w:r>
         <w:lastRenderedPageBreak/>
         <w:t>1</w:t>
@@ -3026,12 +4559,1089 @@
         <w:t>st</w:t>
       </w:r>
       <w:r>
-        <w:t xml:space="preserve"> Prototype Cycle</w:t>
+        <w:t xml:space="preserve"> Cycle</w:t>
+      </w:r>
+      <w:bookmarkEnd w:id="12"/>
+    </w:p>
+    <w:p/>
+    <w:p>
+      <w:pPr>
+        <w:pStyle w:val="Heading2"/>
+      </w:pPr>
+      <w:bookmarkStart w:id="13" w:name="_Toc58059049"/>
+      <w:bookmarkStart w:id="14" w:name="_Hlk58062796"/>
+      <w:r>
+        <w:t>Prototype</w:t>
+      </w:r>
+      <w:bookmarkEnd w:id="13"/>
+    </w:p>
+    <w:p>
+      <w:pPr>
+        <w:pStyle w:val="Heading3"/>
+      </w:pPr>
+      <w:bookmarkStart w:id="15" w:name="_Toc58059050"/>
+      <w:r>
+        <w:t>Goal</w:t>
+      </w:r>
+      <w:bookmarkEnd w:id="15"/>
+    </w:p>
+    <w:p>
+      <w:r>
+        <w:tab/>
+        <w:t>The goal of this cycle is to add new features to the application’s user interface, along with the existing ones. The new features include one (1) horizontal scroller, and the following buttons:</w:t>
+      </w:r>
+    </w:p>
+    <w:p>
+      <w:pPr>
+        <w:pStyle w:val="ListParagraph"/>
+        <w:numPr>
+          <w:ilvl w:val="0"/>
+          <w:numId w:val="6"/>
+        </w:numPr>
+      </w:pPr>
+      <w:r>
+        <w:t>Play</w:t>
+      </w:r>
+    </w:p>
+    <w:p>
+      <w:pPr>
+        <w:pStyle w:val="ListParagraph"/>
+        <w:numPr>
+          <w:ilvl w:val="0"/>
+          <w:numId w:val="6"/>
+        </w:numPr>
+      </w:pPr>
+      <w:r>
+        <w:t>Pause</w:t>
+      </w:r>
+    </w:p>
+    <w:p>
+      <w:pPr>
+        <w:pStyle w:val="ListParagraph"/>
+        <w:numPr>
+          <w:ilvl w:val="0"/>
+          <w:numId w:val="6"/>
+        </w:numPr>
+      </w:pPr>
+      <w:r>
+        <w:t>Video Library</w:t>
+      </w:r>
+    </w:p>
+    <w:p>
+      <w:pPr>
+        <w:pStyle w:val="ListParagraph"/>
+        <w:numPr>
+          <w:ilvl w:val="0"/>
+          <w:numId w:val="6"/>
+        </w:numPr>
+      </w:pPr>
+      <w:r>
+        <w:t>Add Videos</w:t>
+      </w:r>
+    </w:p>
+    <w:p>
+      <w:pPr>
+        <w:pStyle w:val="ListParagraph"/>
+        <w:numPr>
+          <w:ilvl w:val="0"/>
+          <w:numId w:val="6"/>
+        </w:numPr>
+      </w:pPr>
+      <w:r>
+        <w:t>Edit</w:t>
+      </w:r>
+    </w:p>
+    <w:p>
+      <w:pPr>
+        <w:pStyle w:val="ListParagraph"/>
+        <w:numPr>
+          <w:ilvl w:val="0"/>
+          <w:numId w:val="6"/>
+        </w:numPr>
+      </w:pPr>
+      <w:r>
+        <w:t xml:space="preserve">Settings </w:t>
+      </w:r>
+    </w:p>
+    <w:p>
+      <w:pPr>
+        <w:pStyle w:val="ListParagraph"/>
+        <w:numPr>
+          <w:ilvl w:val="0"/>
+          <w:numId w:val="6"/>
+        </w:numPr>
+      </w:pPr>
+      <w:r>
+        <w:t>Stream</w:t>
+      </w:r>
+    </w:p>
+    <w:p>
+      <w:pPr>
+        <w:pStyle w:val="Heading3"/>
+      </w:pPr>
+      <w:bookmarkStart w:id="16" w:name="_Toc58059051"/>
+      <w:r>
+        <w:t>Prototyping Technique and Software Used.</w:t>
+      </w:r>
+      <w:bookmarkEnd w:id="16"/>
+    </w:p>
+    <w:p>
+      <w:r>
+        <w:tab/>
+        <w:t>For this Cy</w:t>
+      </w:r>
+      <w:r>
+        <w:t xml:space="preserve">cle, we used the “Native </w:t>
+      </w:r>
+      <w:r>
+        <w:t xml:space="preserve">Protype” technique. </w:t>
+      </w:r>
+      <w:r>
+        <w:t xml:space="preserve">For this purpose, we used Adobe XD and </w:t>
+      </w:r>
+      <w:proofErr w:type="spellStart"/>
+      <w:r>
+        <w:t>QtCreator</w:t>
+      </w:r>
+      <w:proofErr w:type="spellEnd"/>
+      <w:r>
+        <w:t xml:space="preserve"> to design and implement our prototype.</w:t>
+      </w:r>
+      <w:r>
+        <w:t xml:space="preserve"> This Prototyping technique was chosen taking into consideration that we possess knowledge on programming. That said, it would be faster for us to build our Prototype using this technique compared to the other ones. It would also give us hands on experience with our production tools, thus making the creation of the application </w:t>
+      </w:r>
+      <w:proofErr w:type="gramStart"/>
+      <w:r>
+        <w:t>later on</w:t>
+      </w:r>
+      <w:proofErr w:type="gramEnd"/>
+      <w:r>
+        <w:t xml:space="preserve"> much </w:t>
+      </w:r>
+      <w:r>
+        <w:t>easier</w:t>
+      </w:r>
+      <w:r>
+        <w:t>.</w:t>
+      </w:r>
+    </w:p>
+    <w:p>
+      <w:pPr>
+        <w:pStyle w:val="Heading3"/>
+      </w:pPr>
+      <w:r>
+        <w:br/>
+      </w:r>
+      <w:bookmarkStart w:id="17" w:name="_Toc58059052"/>
+      <w:r>
+        <w:t>Design Motivation</w:t>
+      </w:r>
+      <w:bookmarkEnd w:id="17"/>
+    </w:p>
+    <w:p>
+      <w:r>
+        <w:tab/>
+        <w:t xml:space="preserve">This design compared to the first version of </w:t>
+      </w:r>
+      <w:proofErr w:type="spellStart"/>
+      <w:r>
+        <w:t>Tomeo</w:t>
+      </w:r>
+      <w:proofErr w:type="spellEnd"/>
+      <w:r>
+        <w:t xml:space="preserve"> contains a lot of changes both visually and functionally. Dark </w:t>
+      </w:r>
+      <w:proofErr w:type="spellStart"/>
+      <w:r>
+        <w:t>colours</w:t>
+      </w:r>
+      <w:proofErr w:type="spellEnd"/>
+      <w:r>
+        <w:t xml:space="preserve"> tend to be less tiring to the eyes as well as help the user concentrate on the playing video. Also, </w:t>
+      </w:r>
+      <w:r>
+        <w:t xml:space="preserve">the being able to pause/play videos </w:t>
+      </w:r>
+      <w:proofErr w:type="gramStart"/>
+      <w:r>
+        <w:t>is</w:t>
+      </w:r>
+      <w:proofErr w:type="gramEnd"/>
+      <w:r>
+        <w:t xml:space="preserve"> vital for any video player application. Finally,</w:t>
+      </w:r>
+      <w:r>
+        <w:t xml:space="preserve"> extra features like “edit”, “add video” and “stream” will make it easier to manipulate videos </w:t>
+      </w:r>
+      <w:proofErr w:type="gramStart"/>
+      <w:r>
+        <w:t>and also</w:t>
+      </w:r>
+      <w:proofErr w:type="gramEnd"/>
+      <w:r>
+        <w:t xml:space="preserve"> prove useful to professional video editors using “</w:t>
+      </w:r>
+      <w:proofErr w:type="spellStart"/>
+      <w:r>
+        <w:t>Tomeo</w:t>
+      </w:r>
+      <w:proofErr w:type="spellEnd"/>
+      <w:r>
+        <w:t>”.</w:t>
+      </w:r>
+    </w:p>
+    <w:bookmarkEnd w:id="14"/>
+    <w:p>
+      <w:r>
+        <w:br w:type="page"/>
+      </w:r>
+    </w:p>
+    <w:p/>
+    <w:p>
+      <w:pPr>
+        <w:pStyle w:val="Heading3"/>
+      </w:pPr>
+      <w:bookmarkStart w:id="18" w:name="_Toc58059053"/>
+      <w:r>
+        <w:t>Evidence of the Design</w:t>
+      </w:r>
+      <w:bookmarkEnd w:id="18"/>
+    </w:p>
+    <w:p>
+      <w:r>
+        <w:rPr>
+          <w:noProof/>
+        </w:rPr>
+        <w:drawing>
+          <wp:anchor distT="0" distB="0" distL="114300" distR="114300" simplePos="0" relativeHeight="251665408" behindDoc="0" locked="0" layoutInCell="1" allowOverlap="1" wp14:anchorId="62F7DE36" wp14:editId="4A1BE4E5">
+            <wp:simplePos x="0" y="0"/>
+            <wp:positionH relativeFrom="margin">
+              <wp:align>center</wp:align>
+            </wp:positionH>
+            <wp:positionV relativeFrom="paragraph">
+              <wp:posOffset>179070</wp:posOffset>
+            </wp:positionV>
+            <wp:extent cx="5307330" cy="3393630"/>
+            <wp:effectExtent l="114300" t="114300" r="121920" b="111760"/>
+            <wp:wrapNone/>
+            <wp:docPr id="2" name="Picture 2" descr="Graphical user interface, website&#10;&#10;Description automatically generated"/>
+            <wp:cNvGraphicFramePr>
+              <a:graphicFrameLocks xmlns:a="http://schemas.openxmlformats.org/drawingml/2006/main" noChangeAspect="1"/>
+            </wp:cNvGraphicFramePr>
+            <a:graphic xmlns:a="http://schemas.openxmlformats.org/drawingml/2006/main">
+              <a:graphicData uri="http://schemas.openxmlformats.org/drawingml/2006/picture">
+                <pic:pic xmlns:pic="http://schemas.openxmlformats.org/drawingml/2006/picture">
+                  <pic:nvPicPr>
+                    <pic:cNvPr id="2" name="Picture 2" descr="Graphical user interface, website&#10;&#10;Description automatically generated"/>
+                    <pic:cNvPicPr/>
+                  </pic:nvPicPr>
+                  <pic:blipFill>
+                    <a:blip r:embed="rId8" cstate="print">
+                      <a:extLst>
+                        <a:ext uri="{28A0092B-C50C-407E-A947-70E740481C1C}">
+                          <a14:useLocalDpi xmlns:a14="http://schemas.microsoft.com/office/drawing/2010/main" val="0"/>
+                        </a:ext>
+                      </a:extLst>
+                    </a:blip>
+                    <a:stretch>
+                      <a:fillRect/>
+                    </a:stretch>
+                  </pic:blipFill>
+                  <pic:spPr>
+                    <a:xfrm>
+                      <a:off x="0" y="0"/>
+                      <a:ext cx="5307330" cy="3393630"/>
+                    </a:xfrm>
+                    <a:prstGeom prst="rect">
+                      <a:avLst/>
+                    </a:prstGeom>
+                    <a:effectLst>
+                      <a:outerShdw blurRad="63500" sx="102000" sy="102000" algn="ctr" rotWithShape="0">
+                        <a:prstClr val="black">
+                          <a:alpha val="40000"/>
+                        </a:prstClr>
+                      </a:outerShdw>
+                    </a:effectLst>
+                  </pic:spPr>
+                </pic:pic>
+              </a:graphicData>
+            </a:graphic>
+            <wp14:sizeRelH relativeFrom="margin">
+              <wp14:pctWidth>0</wp14:pctWidth>
+            </wp14:sizeRelH>
+            <wp14:sizeRelV relativeFrom="margin">
+              <wp14:pctHeight>0</wp14:pctHeight>
+            </wp14:sizeRelV>
+          </wp:anchor>
+        </w:drawing>
+      </w:r>
+    </w:p>
+    <w:p/>
+    <w:p/>
+    <w:p/>
+    <w:p/>
+    <w:p/>
+    <w:p/>
+    <w:p/>
+    <w:p/>
+    <w:p/>
+    <w:p/>
+    <w:p/>
+    <w:p/>
+    <w:p/>
+    <w:p>
+      <w:pPr>
+        <w:pStyle w:val="Heading2"/>
+      </w:pPr>
+      <w:bookmarkStart w:id="19" w:name="_Toc58059054"/>
+      <w:r>
+        <w:t>Evaluation</w:t>
+      </w:r>
+      <w:bookmarkEnd w:id="19"/>
+    </w:p>
+    <w:p>
+      <w:pPr>
+        <w:pStyle w:val="Heading3"/>
+      </w:pPr>
+      <w:bookmarkStart w:id="20" w:name="_Toc58059055"/>
+      <w:r>
+        <w:t>Evaluation Technique Used</w:t>
+      </w:r>
+      <w:bookmarkEnd w:id="20"/>
+    </w:p>
+    <w:p>
+      <w:r>
+        <w:tab/>
+      </w:r>
+      <w:r>
+        <w:t xml:space="preserve">We decided to conduct our research into how well the first prototype was received in the form of a questionnaire. It would not have been wise for us to expect the average person to be able to set up and run the </w:t>
+      </w:r>
+      <w:proofErr w:type="spellStart"/>
+      <w:r>
+        <w:t>Tomeo</w:t>
+      </w:r>
+      <w:proofErr w:type="spellEnd"/>
+      <w:r>
+        <w:t xml:space="preserve"> prototype from their own end and due to the restrictions caused by COVID-19, we were not able to invite a test group of people, for them to use the software. To bypass this, we </w:t>
+      </w:r>
+      <w:proofErr w:type="spellStart"/>
+      <w:r>
+        <w:t>utilised</w:t>
+      </w:r>
+      <w:proofErr w:type="spellEnd"/>
+      <w:r>
+        <w:t xml:space="preserve"> “</w:t>
+      </w:r>
+      <w:proofErr w:type="spellStart"/>
+      <w:r>
+        <w:t>Teamviewer</w:t>
+      </w:r>
+      <w:proofErr w:type="spellEnd"/>
+      <w:r>
+        <w:t xml:space="preserve">” </w:t>
+      </w:r>
+      <w:proofErr w:type="gramStart"/>
+      <w:r>
+        <w:t>in order for</w:t>
+      </w:r>
+      <w:proofErr w:type="gramEnd"/>
+      <w:r>
+        <w:t xml:space="preserve"> them to remotely use the software. Immediately following their use, a questionnaire form was sent to them to be filled out, containing a range of questions. We conducted this process on a sample size of 30+ people, with ranging abilities </w:t>
+      </w:r>
+      <w:proofErr w:type="gramStart"/>
+      <w:r>
+        <w:t>in regards to</w:t>
+      </w:r>
+      <w:proofErr w:type="gramEnd"/>
+      <w:r>
+        <w:t xml:space="preserve"> using computers, in order to get a more realistic and accurate set of results.</w:t>
+      </w:r>
+    </w:p>
+    <w:p>
+      <w:pPr>
+        <w:ind w:firstLine="720"/>
+      </w:pPr>
+      <w:r>
+        <w:t xml:space="preserve">The reason behind using a questionnaire approach was to cement the teams confidence behind implementing certain aspects of the prototype, such as, whether or not the coding team should go through the effort of adding a “Time Bar”, as there would be no point in going to such lengths, only to </w:t>
+      </w:r>
+      <w:proofErr w:type="spellStart"/>
+      <w:r>
+        <w:t>realise</w:t>
+      </w:r>
+      <w:proofErr w:type="spellEnd"/>
+      <w:r>
+        <w:t xml:space="preserve"> that it wouldn’t be a desired feature. Furthermore, it also helped to make sure our prototype had the right foundations in place, for example, in terms of </w:t>
+      </w:r>
+      <w:proofErr w:type="spellStart"/>
+      <w:r>
+        <w:t>colour</w:t>
+      </w:r>
+      <w:proofErr w:type="spellEnd"/>
+      <w:r>
+        <w:t xml:space="preserve"> schemes, or just plain first impressions, as these seemingly simple things can impact a user’s experience surprisingly heavily.</w:t>
+      </w:r>
+    </w:p>
+    <w:p>
+      <w:r>
+        <w:br w:type="page"/>
+      </w:r>
+    </w:p>
+    <w:p>
+      <w:pPr>
+        <w:pStyle w:val="Heading3"/>
+      </w:pPr>
+      <w:bookmarkStart w:id="21" w:name="_Toc58059056"/>
+      <w:r>
+        <w:lastRenderedPageBreak/>
+        <w:t>Outcomes of the Evaluation</w:t>
+      </w:r>
+      <w:bookmarkEnd w:id="21"/>
+    </w:p>
+    <w:p>
+      <w:pPr>
+        <w:ind w:firstLine="720"/>
+      </w:pPr>
+      <w:r>
+        <w:t xml:space="preserve">The following results firstly let us know that our foundations are received well by the test group. This can be seen due to the overwhelmingly positive reaction (86.7%) to our primary </w:t>
+      </w:r>
+      <w:proofErr w:type="spellStart"/>
+      <w:r>
+        <w:t>colour</w:t>
+      </w:r>
+      <w:proofErr w:type="spellEnd"/>
+      <w:r>
+        <w:t xml:space="preserve">, which is already black. Moreover, the </w:t>
+      </w:r>
+      <w:proofErr w:type="spellStart"/>
+      <w:r>
+        <w:t>colour</w:t>
+      </w:r>
+      <w:proofErr w:type="spellEnd"/>
+      <w:r>
+        <w:t xml:space="preserve"> of our video controls also seem to be accepted. We went in with the video control </w:t>
+      </w:r>
+      <w:proofErr w:type="spellStart"/>
+      <w:r>
+        <w:t>colour</w:t>
+      </w:r>
+      <w:proofErr w:type="spellEnd"/>
+      <w:r>
+        <w:t xml:space="preserve"> design wanting a </w:t>
+      </w:r>
+      <w:proofErr w:type="spellStart"/>
+      <w:r>
+        <w:t>colour</w:t>
+      </w:r>
+      <w:proofErr w:type="spellEnd"/>
+      <w:r>
+        <w:t xml:space="preserve"> that pops out to the user, whilst also not looking out of place, and the </w:t>
+      </w:r>
+      <w:proofErr w:type="spellStart"/>
+      <w:r>
+        <w:t>colour</w:t>
+      </w:r>
+      <w:proofErr w:type="spellEnd"/>
+      <w:r>
+        <w:t xml:space="preserve"> we went with, purple, was seen as the best option by 86.2% of the users.</w:t>
+      </w:r>
+    </w:p>
+    <w:p>
+      <w:pPr>
+        <w:ind w:firstLine="720"/>
+      </w:pPr>
+      <w:r>
+        <w:t>Our most contested result was whether the play/pause video control buttons should be merged or not. This was not seen as a priority at the beginning, but due to how close the results are, it may be something we look to adjusting in the final stages.</w:t>
+      </w:r>
+    </w:p>
+    <w:p>
+      <w:pPr>
+        <w:ind w:firstLine="720"/>
+      </w:pPr>
+      <w:r>
+        <w:t xml:space="preserve">Three questions that we believed were significant to the structure of the prototype were whether the prototype looks visually adequate at all window sizes, if it was easy to navigate and if it represents its intended purpose at a glance. Although all three had positive results, they </w:t>
+      </w:r>
+      <w:proofErr w:type="gramStart"/>
+      <w:r>
+        <w:t>weren’t</w:t>
+      </w:r>
+      <w:proofErr w:type="gramEnd"/>
+      <w:r>
+        <w:t xml:space="preserve"> overwhelming majorities, so that shows there is still doubt. We aim to improve these 3 results </w:t>
+      </w:r>
+      <w:proofErr w:type="gramStart"/>
+      <w:r>
+        <w:t>in particular for</w:t>
+      </w:r>
+      <w:proofErr w:type="gramEnd"/>
+      <w:r>
+        <w:t xml:space="preserve"> prototype at the end of the second cycle. </w:t>
+      </w:r>
+    </w:p>
+    <w:p>
+      <w:pPr>
+        <w:ind w:firstLine="720"/>
+      </w:pPr>
+      <w:r>
+        <w:t>Finally, the target audience in our eyes, despite being varied, is primarily people who are casual video enthusiasts, such as adventure seekers and nature lovers, who would like to see and alter their own personal recordings. This seems to be represented by the feedback we have received, but it is also a positive to have people believe that the application could be used by more advanced audiences, as it gives our prototype more versatility and a bigger reach.</w:t>
+      </w:r>
+    </w:p>
+    <w:p>
+      <w:r>
+        <w:br w:type="page"/>
+      </w:r>
+    </w:p>
+    <w:p>
+      <w:pPr>
+        <w:pStyle w:val="Heading3"/>
+      </w:pPr>
+      <w:r>
+        <w:lastRenderedPageBreak/>
+        <w:t>Evidence of the Evaluation</w:t>
+      </w:r>
+    </w:p>
+    <w:p/>
+    <w:p>
+      <w:r>
+        <w:rPr>
+          <w:noProof/>
+        </w:rPr>
+        <w:drawing>
+          <wp:anchor distT="0" distB="0" distL="114300" distR="114300" simplePos="0" relativeHeight="251667456" behindDoc="1" locked="0" layoutInCell="1" allowOverlap="1" wp14:anchorId="1CCE4798" wp14:editId="6D48A721">
+            <wp:simplePos x="0" y="0"/>
+            <wp:positionH relativeFrom="page">
+              <wp:align>right</wp:align>
+            </wp:positionH>
+            <wp:positionV relativeFrom="paragraph">
+              <wp:posOffset>306070</wp:posOffset>
+            </wp:positionV>
+            <wp:extent cx="3779520" cy="5610225"/>
+            <wp:effectExtent l="0" t="0" r="0" b="9525"/>
+            <wp:wrapTight wrapText="bothSides">
+              <wp:wrapPolygon edited="0">
+                <wp:start x="0" y="0"/>
+                <wp:lineTo x="0" y="21563"/>
+                <wp:lineTo x="21448" y="21563"/>
+                <wp:lineTo x="21448" y="0"/>
+                <wp:lineTo x="0" y="0"/>
+              </wp:wrapPolygon>
+            </wp:wrapTight>
+            <wp:docPr id="5" name="Picture 5"/>
+            <wp:cNvGraphicFramePr>
+              <a:graphicFrameLocks xmlns:a="http://schemas.openxmlformats.org/drawingml/2006/main" noChangeAspect="1"/>
+            </wp:cNvGraphicFramePr>
+            <a:graphic xmlns:a="http://schemas.openxmlformats.org/drawingml/2006/main">
+              <a:graphicData uri="http://schemas.openxmlformats.org/drawingml/2006/picture">
+                <pic:pic xmlns:pic="http://schemas.openxmlformats.org/drawingml/2006/picture">
+                  <pic:nvPicPr>
+                    <pic:cNvPr id="0" name="Picture 3"/>
+                    <pic:cNvPicPr>
+                      <a:picLocks noChangeAspect="1" noChangeArrowheads="1"/>
+                    </pic:cNvPicPr>
+                  </pic:nvPicPr>
+                  <pic:blipFill rotWithShape="1">
+                    <a:blip r:embed="rId9">
+                      <a:extLst>
+                        <a:ext uri="{28A0092B-C50C-407E-A947-70E740481C1C}">
+                          <a14:useLocalDpi xmlns:a14="http://schemas.microsoft.com/office/drawing/2010/main" val="0"/>
+                        </a:ext>
+                      </a:extLst>
+                    </a:blip>
+                    <a:srcRect r="3992"/>
+                    <a:stretch/>
+                  </pic:blipFill>
+                  <pic:spPr bwMode="auto">
+                    <a:xfrm>
+                      <a:off x="0" y="0"/>
+                      <a:ext cx="3779520" cy="5610225"/>
+                    </a:xfrm>
+                    <a:prstGeom prst="rect">
+                      <a:avLst/>
+                    </a:prstGeom>
+                    <a:noFill/>
+                    <a:ln>
+                      <a:noFill/>
+                    </a:ln>
+                    <a:extLst>
+                      <a:ext uri="{53640926-AAD7-44D8-BBD7-CCE9431645EC}">
+                        <a14:shadowObscured xmlns:a14="http://schemas.microsoft.com/office/drawing/2010/main"/>
+                      </a:ext>
+                    </a:extLst>
+                  </pic:spPr>
+                </pic:pic>
+              </a:graphicData>
+            </a:graphic>
+            <wp14:sizeRelH relativeFrom="margin">
+              <wp14:pctWidth>0</wp14:pctWidth>
+            </wp14:sizeRelH>
+            <wp14:sizeRelV relativeFrom="margin">
+              <wp14:pctHeight>0</wp14:pctHeight>
+            </wp14:sizeRelV>
+          </wp:anchor>
+        </w:drawing>
+      </w:r>
+      <w:r>
+        <w:rPr>
+          <w:noProof/>
+        </w:rPr>
+        <w:drawing>
+          <wp:anchor distT="0" distB="0" distL="114300" distR="114300" simplePos="0" relativeHeight="251669504" behindDoc="1" locked="0" layoutInCell="1" allowOverlap="1" wp14:anchorId="0F84BB29" wp14:editId="23396E71">
+            <wp:simplePos x="0" y="0"/>
+            <wp:positionH relativeFrom="page">
+              <wp:align>left</wp:align>
+            </wp:positionH>
+            <wp:positionV relativeFrom="paragraph">
+              <wp:posOffset>306070</wp:posOffset>
+            </wp:positionV>
+            <wp:extent cx="4217035" cy="5608320"/>
+            <wp:effectExtent l="0" t="0" r="0" b="0"/>
+            <wp:wrapTight wrapText="bothSides">
+              <wp:wrapPolygon edited="0">
+                <wp:start x="0" y="0"/>
+                <wp:lineTo x="0" y="21497"/>
+                <wp:lineTo x="21467" y="21497"/>
+                <wp:lineTo x="21467" y="0"/>
+                <wp:lineTo x="0" y="0"/>
+              </wp:wrapPolygon>
+            </wp:wrapTight>
+            <wp:docPr id="4" name="Picture 4"/>
+            <wp:cNvGraphicFramePr>
+              <a:graphicFrameLocks xmlns:a="http://schemas.openxmlformats.org/drawingml/2006/main" noChangeAspect="1"/>
+            </wp:cNvGraphicFramePr>
+            <a:graphic xmlns:a="http://schemas.openxmlformats.org/drawingml/2006/main">
+              <a:graphicData uri="http://schemas.openxmlformats.org/drawingml/2006/picture">
+                <pic:pic xmlns:pic="http://schemas.openxmlformats.org/drawingml/2006/picture">
+                  <pic:nvPicPr>
+                    <pic:cNvPr id="0" name="Picture 2"/>
+                    <pic:cNvPicPr>
+                      <a:picLocks noChangeAspect="1" noChangeArrowheads="1"/>
+                    </pic:cNvPicPr>
+                  </pic:nvPicPr>
+                  <pic:blipFill>
+                    <a:blip r:embed="rId10">
+                      <a:extLst>
+                        <a:ext uri="{28A0092B-C50C-407E-A947-70E740481C1C}">
+                          <a14:useLocalDpi xmlns:a14="http://schemas.microsoft.com/office/drawing/2010/main" val="0"/>
+                        </a:ext>
+                      </a:extLst>
+                    </a:blip>
+                    <a:srcRect/>
+                    <a:stretch>
+                      <a:fillRect/>
+                    </a:stretch>
+                  </pic:blipFill>
+                  <pic:spPr bwMode="auto">
+                    <a:xfrm>
+                      <a:off x="0" y="0"/>
+                      <a:ext cx="4217035" cy="5608320"/>
+                    </a:xfrm>
+                    <a:prstGeom prst="rect">
+                      <a:avLst/>
+                    </a:prstGeom>
+                    <a:noFill/>
+                  </pic:spPr>
+                </pic:pic>
+              </a:graphicData>
+            </a:graphic>
+            <wp14:sizeRelH relativeFrom="margin">
+              <wp14:pctWidth>0</wp14:pctWidth>
+            </wp14:sizeRelH>
+            <wp14:sizeRelV relativeFrom="margin">
+              <wp14:pctHeight>0</wp14:pctHeight>
+            </wp14:sizeRelV>
+          </wp:anchor>
+        </w:drawing>
+      </w:r>
+    </w:p>
+    <w:p/>
+    <w:p>
+      <w:r>
+        <w:br w:type="page"/>
+      </w:r>
+    </w:p>
+    <w:p>
+      <w:pPr>
+        <w:ind w:firstLine="720"/>
+      </w:pPr>
+      <w:r>
+        <w:rPr>
+          <w:noProof/>
+        </w:rPr>
+        <w:lastRenderedPageBreak/>
+        <w:drawing>
+          <wp:anchor distT="0" distB="0" distL="114300" distR="114300" simplePos="0" relativeHeight="251668480" behindDoc="0" locked="0" layoutInCell="1" allowOverlap="1" wp14:anchorId="75AC5137" wp14:editId="6D590E17">
+            <wp:simplePos x="0" y="0"/>
+            <wp:positionH relativeFrom="page">
+              <wp:align>left</wp:align>
+            </wp:positionH>
+            <wp:positionV relativeFrom="paragraph">
+              <wp:posOffset>0</wp:posOffset>
+            </wp:positionV>
+            <wp:extent cx="4100830" cy="5326380"/>
+            <wp:effectExtent l="0" t="0" r="0" b="7620"/>
+            <wp:wrapThrough wrapText="bothSides">
+              <wp:wrapPolygon edited="0">
+                <wp:start x="0" y="0"/>
+                <wp:lineTo x="0" y="21554"/>
+                <wp:lineTo x="21473" y="21554"/>
+                <wp:lineTo x="21473" y="0"/>
+                <wp:lineTo x="0" y="0"/>
+              </wp:wrapPolygon>
+            </wp:wrapThrough>
+            <wp:docPr id="6" name="Picture 6"/>
+            <wp:cNvGraphicFramePr>
+              <a:graphicFrameLocks xmlns:a="http://schemas.openxmlformats.org/drawingml/2006/main" noChangeAspect="1"/>
+            </wp:cNvGraphicFramePr>
+            <a:graphic xmlns:a="http://schemas.openxmlformats.org/drawingml/2006/main">
+              <a:graphicData uri="http://schemas.openxmlformats.org/drawingml/2006/picture">
+                <pic:pic xmlns:pic="http://schemas.openxmlformats.org/drawingml/2006/picture">
+                  <pic:nvPicPr>
+                    <pic:cNvPr id="0" name="Picture 4"/>
+                    <pic:cNvPicPr>
+                      <a:picLocks noChangeAspect="1" noChangeArrowheads="1"/>
+                    </pic:cNvPicPr>
+                  </pic:nvPicPr>
+                  <pic:blipFill rotWithShape="1">
+                    <a:blip r:embed="rId11">
+                      <a:extLst>
+                        <a:ext uri="{28A0092B-C50C-407E-A947-70E740481C1C}">
+                          <a14:useLocalDpi xmlns:a14="http://schemas.microsoft.com/office/drawing/2010/main" val="0"/>
+                        </a:ext>
+                      </a:extLst>
+                    </a:blip>
+                    <a:srcRect l="1999"/>
+                    <a:stretch/>
+                  </pic:blipFill>
+                  <pic:spPr bwMode="auto">
+                    <a:xfrm>
+                      <a:off x="0" y="0"/>
+                      <a:ext cx="4100830" cy="5326380"/>
+                    </a:xfrm>
+                    <a:prstGeom prst="rect">
+                      <a:avLst/>
+                    </a:prstGeom>
+                    <a:noFill/>
+                    <a:ln>
+                      <a:noFill/>
+                    </a:ln>
+                    <a:extLst>
+                      <a:ext uri="{53640926-AAD7-44D8-BBD7-CCE9431645EC}">
+                        <a14:shadowObscured xmlns:a14="http://schemas.microsoft.com/office/drawing/2010/main"/>
+                      </a:ext>
+                    </a:extLst>
+                  </pic:spPr>
+                </pic:pic>
+              </a:graphicData>
+            </a:graphic>
+            <wp14:sizeRelH relativeFrom="margin">
+              <wp14:pctWidth>0</wp14:pctWidth>
+            </wp14:sizeRelH>
+            <wp14:sizeRelV relativeFrom="margin">
+              <wp14:pctHeight>0</wp14:pctHeight>
+            </wp14:sizeRelV>
+          </wp:anchor>
+        </w:drawing>
+      </w:r>
+      <w:r>
+        <w:rPr>
+          <w:noProof/>
+        </w:rPr>
+        <w:drawing>
+          <wp:anchor distT="0" distB="0" distL="114300" distR="114300" simplePos="0" relativeHeight="251670528" behindDoc="1" locked="0" layoutInCell="1" allowOverlap="1" wp14:anchorId="797E408D" wp14:editId="3C91E903">
+            <wp:simplePos x="0" y="0"/>
+            <wp:positionH relativeFrom="margin">
+              <wp:posOffset>2647950</wp:posOffset>
+            </wp:positionH>
+            <wp:positionV relativeFrom="paragraph">
+              <wp:posOffset>0</wp:posOffset>
+            </wp:positionV>
+            <wp:extent cx="4206240" cy="5326380"/>
+            <wp:effectExtent l="0" t="0" r="3810" b="7620"/>
+            <wp:wrapTight wrapText="bothSides">
+              <wp:wrapPolygon edited="0">
+                <wp:start x="0" y="0"/>
+                <wp:lineTo x="0" y="21554"/>
+                <wp:lineTo x="21522" y="21554"/>
+                <wp:lineTo x="21522" y="0"/>
+                <wp:lineTo x="0" y="0"/>
+              </wp:wrapPolygon>
+            </wp:wrapTight>
+            <wp:docPr id="7" name="Picture 7"/>
+            <wp:cNvGraphicFramePr>
+              <a:graphicFrameLocks xmlns:a="http://schemas.openxmlformats.org/drawingml/2006/main" noChangeAspect="1"/>
+            </wp:cNvGraphicFramePr>
+            <a:graphic xmlns:a="http://schemas.openxmlformats.org/drawingml/2006/main">
+              <a:graphicData uri="http://schemas.openxmlformats.org/drawingml/2006/picture">
+                <pic:pic xmlns:pic="http://schemas.openxmlformats.org/drawingml/2006/picture">
+                  <pic:nvPicPr>
+                    <pic:cNvPr id="0" name="Picture 5"/>
+                    <pic:cNvPicPr>
+                      <a:picLocks noChangeAspect="1" noChangeArrowheads="1"/>
+                    </pic:cNvPicPr>
+                  </pic:nvPicPr>
+                  <pic:blipFill>
+                    <a:blip r:embed="rId12">
+                      <a:extLst>
+                        <a:ext uri="{28A0092B-C50C-407E-A947-70E740481C1C}">
+                          <a14:useLocalDpi xmlns:a14="http://schemas.microsoft.com/office/drawing/2010/main" val="0"/>
+                        </a:ext>
+                      </a:extLst>
+                    </a:blip>
+                    <a:srcRect/>
+                    <a:stretch>
+                      <a:fillRect/>
+                    </a:stretch>
+                  </pic:blipFill>
+                  <pic:spPr bwMode="auto">
+                    <a:xfrm>
+                      <a:off x="0" y="0"/>
+                      <a:ext cx="4206240" cy="5326380"/>
+                    </a:xfrm>
+                    <a:prstGeom prst="rect">
+                      <a:avLst/>
+                    </a:prstGeom>
+                    <a:noFill/>
+                  </pic:spPr>
+                </pic:pic>
+              </a:graphicData>
+            </a:graphic>
+            <wp14:sizeRelH relativeFrom="margin">
+              <wp14:pctWidth>0</wp14:pctWidth>
+            </wp14:sizeRelH>
+            <wp14:sizeRelV relativeFrom="margin">
+              <wp14:pctHeight>0</wp14:pctHeight>
+            </wp14:sizeRelV>
+          </wp:anchor>
+        </w:drawing>
+      </w:r>
+    </w:p>
+    <w:p>
+      <w:r>
+        <w:br w:type="page"/>
+      </w:r>
+    </w:p>
+    <w:p>
+      <w:pPr>
+        <w:pStyle w:val="Heading2"/>
+      </w:pPr>
+      <w:r>
+        <w:lastRenderedPageBreak/>
+        <w:t>Code</w:t>
+      </w:r>
+    </w:p>
+    <w:p>
+      <w:pPr>
+        <w:pStyle w:val="Heading3"/>
+      </w:pPr>
+      <w:r>
+        <w:t>Video</w:t>
+      </w:r>
+    </w:p>
+    <w:p>
+      <w:r>
+        <w:t>(To be added)</w:t>
+      </w:r>
+    </w:p>
+    <w:p>
+      <w:pPr>
+        <w:pStyle w:val="Heading3"/>
+      </w:pPr>
+      <w:r>
+        <w:t>GitLab Repository Link</w:t>
+      </w:r>
+    </w:p>
+    <w:p>
+      <w:hyperlink r:id="rId13" w:history="1">
+        <w:r>
+          <w:rPr>
+            <w:rStyle w:val="Hyperlink"/>
+          </w:rPr>
+          <w:t>https://gitlab.com/mintman/UI-Coursework-3/-/tree/master/Prototype_2_with_Tomeo</w:t>
+        </w:r>
+      </w:hyperlink>
+      <w:r>
+        <w:t xml:space="preserve"> </w:t>
+      </w:r>
+    </w:p>
+    <w:p/>
+    <w:p>
+      <w:r>
+        <w:br w:type="page"/>
+      </w:r>
+    </w:p>
+    <w:p>
+      <w:pPr>
+        <w:pStyle w:val="Heading1"/>
+      </w:pPr>
+      <w:r>
+        <w:lastRenderedPageBreak/>
+        <w:t>2</w:t>
+      </w:r>
+      <w:r>
+        <w:rPr>
+          <w:vertAlign w:val="superscript"/>
+        </w:rPr>
+        <w:t>nd</w:t>
+      </w:r>
+      <w:r>
+        <w:t xml:space="preserve"> Cycle</w:t>
+      </w:r>
+    </w:p>
+    <w:p>
+      <w:pPr>
+        <w:pStyle w:val="Heading2"/>
+      </w:pPr>
+      <w:r>
+        <w:t>Prototype</w:t>
+      </w:r>
+    </w:p>
+    <w:p>
+      <w:pPr>
+        <w:pStyle w:val="Heading3"/>
+      </w:pPr>
+      <w:r>
+        <w:t>Goal</w:t>
+      </w:r>
+    </w:p>
+    <w:p>
+      <w:r>
+        <w:tab/>
+      </w:r>
+      <w:r>
+        <w:t xml:space="preserve">The goal of this cycle is to implement some of the features so that they can function properly. Also, it is within our plan to add two horizontal scrollbars from where the user can adjust the volume of the video </w:t>
+      </w:r>
+      <w:proofErr w:type="gramStart"/>
+      <w:r>
+        <w:t>and also</w:t>
+      </w:r>
+      <w:proofErr w:type="gramEnd"/>
+      <w:r>
+        <w:t xml:space="preserve"> its timeline.</w:t>
+      </w:r>
+    </w:p>
+    <w:p>
+      <w:pPr>
+        <w:pStyle w:val="Heading3"/>
+      </w:pPr>
+      <w:r>
+        <w:t>Prototyping Technique and Software Used.</w:t>
+      </w:r>
+    </w:p>
+    <w:p>
+      <w:r>
+        <w:tab/>
+        <w:t xml:space="preserve">For this Cycle, we used the “Native Protype” technique. For this purpose, we used </w:t>
+      </w:r>
+      <w:proofErr w:type="spellStart"/>
+      <w:r>
+        <w:t>QtCreator</w:t>
+      </w:r>
+      <w:proofErr w:type="spellEnd"/>
+      <w:r>
+        <w:t xml:space="preserve"> to design and implement our prototype</w:t>
+      </w:r>
+      <w:r>
+        <w:t xml:space="preserve"> based on the one produced during the 1</w:t>
+      </w:r>
+      <w:r>
+        <w:rPr>
+          <w:vertAlign w:val="superscript"/>
+        </w:rPr>
+        <w:t>st</w:t>
+      </w:r>
+      <w:r>
+        <w:t xml:space="preserve"> Cycle</w:t>
+      </w:r>
+      <w:r>
+        <w:t xml:space="preserve">. </w:t>
+      </w:r>
+      <w:r>
+        <w:t>Again, t</w:t>
+      </w:r>
+      <w:r>
+        <w:t xml:space="preserve">his Prototyping technique was chosen </w:t>
+      </w:r>
+      <w:r>
+        <w:t>because it is</w:t>
+      </w:r>
+      <w:r>
+        <w:t xml:space="preserve"> faster for us to build our Prototype using </w:t>
+      </w:r>
+      <w:r>
+        <w:t>“Native Prototyping”</w:t>
+      </w:r>
+      <w:r>
+        <w:t xml:space="preserve"> </w:t>
+      </w:r>
+      <w:r>
+        <w:t>and also</w:t>
+      </w:r>
+      <w:r>
+        <w:t xml:space="preserve"> give</w:t>
+      </w:r>
+      <w:r>
+        <w:t>s</w:t>
+      </w:r>
+      <w:r>
+        <w:t xml:space="preserve"> us hands on experience with our production tools, </w:t>
+      </w:r>
+      <w:r>
+        <w:t>hence</w:t>
+      </w:r>
+      <w:r>
+        <w:t xml:space="preserve"> making the creation</w:t>
+      </w:r>
+      <w:r>
+        <w:t xml:space="preserve"> of the final product much easier and well organized</w:t>
+      </w:r>
+      <w:r>
+        <w:t>.</w:t>
+      </w:r>
+    </w:p>
+    <w:p>
+      <w:pPr>
+        <w:pStyle w:val="Heading3"/>
+      </w:pPr>
+      <w:r>
+        <w:br/>
+        <w:t>Design Motivation</w:t>
+      </w:r>
+    </w:p>
+    <w:p>
+      <w:r>
+        <w:tab/>
+        <w:t>This design compared to the</w:t>
+      </w:r>
+      <w:r>
+        <w:t xml:space="preserve"> 1</w:t>
+      </w:r>
+      <w:r>
+        <w:rPr>
+          <w:vertAlign w:val="superscript"/>
+        </w:rPr>
+        <w:t>st</w:t>
+      </w:r>
+      <w:r>
+        <w:t xml:space="preserve"> Cycle does not contain many changes in terms of visual appearance</w:t>
+      </w:r>
+      <w:r>
+        <w:t xml:space="preserve">. </w:t>
+      </w:r>
+      <w:r>
+        <w:t>It has proven that our design pattern appears to be satisfactory among our users so instead we only wished to focus on the more technical and functional aspects of “</w:t>
+      </w:r>
+      <w:proofErr w:type="spellStart"/>
+      <w:r>
+        <w:t>Tomeo</w:t>
+      </w:r>
+      <w:proofErr w:type="spellEnd"/>
+      <w:r>
+        <w:t>”.</w:t>
       </w:r>
     </w:p>
     <w:p/>
     <w:sectPr>
-      <w:headerReference w:type="default" r:id="rId8"/>
+      <w:headerReference w:type="default" r:id="rId14"/>
+      <w:footerReference w:type="default" r:id="rId15"/>
       <w:pgSz w:w="12240" w:h="15840"/>
       <w:pgMar w:top="1440" w:right="1440" w:bottom="1440" w:left="1440" w:header="720" w:footer="720" w:gutter="0"/>
       <w:pgNumType w:start="0"/>
@@ -3066,6 +5676,59 @@
     </w:p>
   </w:endnote>
 </w:endnotes>
+</file>
+
+<file path=word/footer1.xml><?xml version="1.0" encoding="utf-8"?>
+<w:ftr xmlns:wpc="http://schemas.microsoft.com/office/word/2010/wordprocessingCanvas" xmlns:cx="http://schemas.microsoft.com/office/drawing/2014/chartex" xmlns:cx1="http://schemas.microsoft.com/office/drawing/2015/9/8/chartex" xmlns:cx2="http://schemas.microsoft.com/office/drawing/2015/10/21/chartex" xmlns:cx3="http://schemas.microsoft.com/office/drawing/2016/5/9/chartex" xmlns:cx4="http://schemas.microsoft.com/office/drawing/2016/5/10/chartex" xmlns:cx5="http://schemas.microsoft.com/office/drawing/2016/5/11/chartex" xmlns:cx6="http://schemas.microsoft.com/office/drawing/2016/5/12/chartex" xmlns:cx7="http://schemas.microsoft.com/office/drawing/2016/5/13/chartex" xmlns:cx8="http://schemas.microsoft.com/office/drawing/2016/5/14/chartex" xmlns:mc="http://schemas.openxmlformats.org/markup-compatibility/2006" xmlns:aink="http://schemas.microsoft.com/office/drawing/2016/ink" xmlns:am3d="http://schemas.microsoft.com/office/drawing/2017/model3d" xmlns:o="urn:schemas-microsoft-com:office:office" xmlns:r="http://schemas.openxmlformats.org/officeDocument/2006/relationships" xmlns:m="http://schemas.openxmlformats.org/officeDocument/2006/math" xmlns:v="urn:schemas-microsoft-com:vml" xmlns:wp14="http://schemas.microsoft.com/office/word/2010/wordprocessingDrawing" xmlns:wp="http://schemas.openxmlformats.org/drawingml/2006/wordprocessingDrawing" xmlns:w10="urn:schemas-microsoft-com:office:word" xmlns:w="http://schemas.openxmlformats.org/wordprocessingml/2006/main" xmlns:w14="http://schemas.microsoft.com/office/word/2010/wordml" xmlns:w15="http://schemas.microsoft.com/office/word/2012/wordml" xmlns:w16cex="http://schemas.microsoft.com/office/word/2018/wordml/cex" xmlns:w16cid="http://schemas.microsoft.com/office/word/2016/wordml/cid" xmlns:w16="http://schemas.microsoft.com/office/word/2018/wordml" xmlns:w16se="http://schemas.microsoft.com/office/word/2015/wordml/symex" xmlns:wpg="http://schemas.microsoft.com/office/word/2010/wordprocessingGroup" xmlns:wpi="http://schemas.microsoft.com/office/word/2010/wordprocessingInk" xmlns:wne="http://schemas.microsoft.com/office/word/2006/wordml" xmlns:wps="http://schemas.microsoft.com/office/word/2010/wordprocessingShape" mc:Ignorable="w14 w15 w16se w16cid w16 w16cex wp14">
+  <w:sdt>
+    <w:sdtPr>
+      <w:id w:val="1204682846"/>
+      <w:docPartObj>
+        <w:docPartGallery w:val="Page Numbers (Bottom of Page)"/>
+        <w:docPartUnique/>
+      </w:docPartObj>
+    </w:sdtPr>
+    <w:sdtEndPr>
+      <w:rPr>
+        <w:noProof/>
+      </w:rPr>
+    </w:sdtEndPr>
+    <w:sdtContent>
+      <w:p>
+        <w:pPr>
+          <w:pStyle w:val="Footer"/>
+          <w:jc w:val="center"/>
+        </w:pPr>
+        <w:r>
+          <w:fldChar w:fldCharType="begin"/>
+        </w:r>
+        <w:r>
+          <w:instrText xml:space="preserve"> PAGE   \* MERGEFORMAT </w:instrText>
+        </w:r>
+        <w:r>
+          <w:fldChar w:fldCharType="separate"/>
+        </w:r>
+        <w:r>
+          <w:rPr>
+            <w:noProof/>
+          </w:rPr>
+          <w:t>2</w:t>
+        </w:r>
+        <w:r>
+          <w:rPr>
+            <w:noProof/>
+          </w:rPr>
+          <w:fldChar w:fldCharType="end"/>
+        </w:r>
+      </w:p>
+    </w:sdtContent>
+  </w:sdt>
+  <w:p>
+    <w:pPr>
+      <w:pStyle w:val="Footer"/>
+    </w:pPr>
+  </w:p>
+</w:ftr>
 </file>
 
 <file path=word/footnotes.xml><?xml version="1.0" encoding="utf-8"?>
@@ -3116,6 +5779,178 @@
 <file path=word/numbering.xml><?xml version="1.0" encoding="utf-8"?>
 <w:numbering xmlns:wpc="http://schemas.microsoft.com/office/word/2010/wordprocessingCanvas" xmlns:cx="http://schemas.microsoft.com/office/drawing/2014/chartex" xmlns:cx1="http://schemas.microsoft.com/office/drawing/2015/9/8/chartex" xmlns:cx2="http://schemas.microsoft.com/office/drawing/2015/10/21/chartex" xmlns:cx3="http://schemas.microsoft.com/office/drawing/2016/5/9/chartex" xmlns:cx4="http://schemas.microsoft.com/office/drawing/2016/5/10/chartex" xmlns:cx5="http://schemas.microsoft.com/office/drawing/2016/5/11/chartex" xmlns:cx6="http://schemas.microsoft.com/office/drawing/2016/5/12/chartex" xmlns:cx7="http://schemas.microsoft.com/office/drawing/2016/5/13/chartex" xmlns:cx8="http://schemas.microsoft.com/office/drawing/2016/5/14/chartex" xmlns:mc="http://schemas.openxmlformats.org/markup-compatibility/2006" xmlns:aink="http://schemas.microsoft.com/office/drawing/2016/ink" xmlns:am3d="http://schemas.microsoft.com/office/drawing/2017/model3d" xmlns:o="urn:schemas-microsoft-com:office:office" xmlns:r="http://schemas.openxmlformats.org/officeDocument/2006/relationships" xmlns:m="http://schemas.openxmlformats.org/officeDocument/2006/math" xmlns:v="urn:schemas-microsoft-com:vml" xmlns:wp14="http://schemas.microsoft.com/office/word/2010/wordprocessingDrawing" xmlns:wp="http://schemas.openxmlformats.org/drawingml/2006/wordprocessingDrawing" xmlns:w10="urn:schemas-microsoft-com:office:word" xmlns:w="http://schemas.openxmlformats.org/wordprocessingml/2006/main" xmlns:w14="http://schemas.microsoft.com/office/word/2010/wordml" xmlns:w15="http://schemas.microsoft.com/office/word/2012/wordml" xmlns:w16cex="http://schemas.microsoft.com/office/word/2018/wordml/cex" xmlns:w16cid="http://schemas.microsoft.com/office/word/2016/wordml/cid" xmlns:w16="http://schemas.microsoft.com/office/word/2018/wordml" xmlns:w16se="http://schemas.microsoft.com/office/word/2015/wordml/symex" xmlns:wpg="http://schemas.microsoft.com/office/word/2010/wordprocessingGroup" xmlns:wpi="http://schemas.microsoft.com/office/word/2010/wordprocessingInk" xmlns:wne="http://schemas.microsoft.com/office/word/2006/wordml" xmlns:wps="http://schemas.microsoft.com/office/word/2010/wordprocessingShape" mc:Ignorable="w14 w15 w16se w16cid w16 w16cex wp14">
   <w:abstractNum w:abstractNumId="0" w15:restartNumberingAfterBreak="0">
+    <w:nsid w:val="1DB312FA"/>
+    <w:multiLevelType w:val="hybridMultilevel"/>
+    <w:tmpl w:val="C02CF046"/>
+    <w:lvl w:ilvl="0" w:tplc="0409000F">
+      <w:start w:val="1"/>
+      <w:numFmt w:val="decimal"/>
+      <w:lvlText w:val="%1."/>
+      <w:lvlJc w:val="left"/>
+      <w:pPr>
+        <w:ind w:left="720" w:hanging="360"/>
+      </w:pPr>
+    </w:lvl>
+    <w:lvl w:ilvl="1" w:tplc="04090019" w:tentative="1">
+      <w:start w:val="1"/>
+      <w:numFmt w:val="lowerLetter"/>
+      <w:lvlText w:val="%2."/>
+      <w:lvlJc w:val="left"/>
+      <w:pPr>
+        <w:ind w:left="1440" w:hanging="360"/>
+      </w:pPr>
+    </w:lvl>
+    <w:lvl w:ilvl="2" w:tplc="0409001B" w:tentative="1">
+      <w:start w:val="1"/>
+      <w:numFmt w:val="lowerRoman"/>
+      <w:lvlText w:val="%3."/>
+      <w:lvlJc w:val="right"/>
+      <w:pPr>
+        <w:ind w:left="2160" w:hanging="180"/>
+      </w:pPr>
+    </w:lvl>
+    <w:lvl w:ilvl="3" w:tplc="0409000F" w:tentative="1">
+      <w:start w:val="1"/>
+      <w:numFmt w:val="decimal"/>
+      <w:lvlText w:val="%4."/>
+      <w:lvlJc w:val="left"/>
+      <w:pPr>
+        <w:ind w:left="2880" w:hanging="360"/>
+      </w:pPr>
+    </w:lvl>
+    <w:lvl w:ilvl="4" w:tplc="04090019" w:tentative="1">
+      <w:start w:val="1"/>
+      <w:numFmt w:val="lowerLetter"/>
+      <w:lvlText w:val="%5."/>
+      <w:lvlJc w:val="left"/>
+      <w:pPr>
+        <w:ind w:left="3600" w:hanging="360"/>
+      </w:pPr>
+    </w:lvl>
+    <w:lvl w:ilvl="5" w:tplc="0409001B" w:tentative="1">
+      <w:start w:val="1"/>
+      <w:numFmt w:val="lowerRoman"/>
+      <w:lvlText w:val="%6."/>
+      <w:lvlJc w:val="right"/>
+      <w:pPr>
+        <w:ind w:left="4320" w:hanging="180"/>
+      </w:pPr>
+    </w:lvl>
+    <w:lvl w:ilvl="6" w:tplc="0409000F" w:tentative="1">
+      <w:start w:val="1"/>
+      <w:numFmt w:val="decimal"/>
+      <w:lvlText w:val="%7."/>
+      <w:lvlJc w:val="left"/>
+      <w:pPr>
+        <w:ind w:left="5040" w:hanging="360"/>
+      </w:pPr>
+    </w:lvl>
+    <w:lvl w:ilvl="7" w:tplc="04090019" w:tentative="1">
+      <w:start w:val="1"/>
+      <w:numFmt w:val="lowerLetter"/>
+      <w:lvlText w:val="%8."/>
+      <w:lvlJc w:val="left"/>
+      <w:pPr>
+        <w:ind w:left="5760" w:hanging="360"/>
+      </w:pPr>
+    </w:lvl>
+    <w:lvl w:ilvl="8" w:tplc="0409001B" w:tentative="1">
+      <w:start w:val="1"/>
+      <w:numFmt w:val="lowerRoman"/>
+      <w:lvlText w:val="%9."/>
+      <w:lvlJc w:val="right"/>
+      <w:pPr>
+        <w:ind w:left="6480" w:hanging="180"/>
+      </w:pPr>
+    </w:lvl>
+  </w:abstractNum>
+  <w:abstractNum w:abstractNumId="1" w15:restartNumberingAfterBreak="0">
+    <w:nsid w:val="1FEC6AA7"/>
+    <w:multiLevelType w:val="hybridMultilevel"/>
+    <w:tmpl w:val="C02CF046"/>
+    <w:lvl w:ilvl="0" w:tplc="0409000F">
+      <w:start w:val="1"/>
+      <w:numFmt w:val="decimal"/>
+      <w:lvlText w:val="%1."/>
+      <w:lvlJc w:val="left"/>
+      <w:pPr>
+        <w:ind w:left="720" w:hanging="360"/>
+      </w:pPr>
+    </w:lvl>
+    <w:lvl w:ilvl="1" w:tplc="04090019" w:tentative="1">
+      <w:start w:val="1"/>
+      <w:numFmt w:val="lowerLetter"/>
+      <w:lvlText w:val="%2."/>
+      <w:lvlJc w:val="left"/>
+      <w:pPr>
+        <w:ind w:left="1440" w:hanging="360"/>
+      </w:pPr>
+    </w:lvl>
+    <w:lvl w:ilvl="2" w:tplc="0409001B" w:tentative="1">
+      <w:start w:val="1"/>
+      <w:numFmt w:val="lowerRoman"/>
+      <w:lvlText w:val="%3."/>
+      <w:lvlJc w:val="right"/>
+      <w:pPr>
+        <w:ind w:left="2160" w:hanging="180"/>
+      </w:pPr>
+    </w:lvl>
+    <w:lvl w:ilvl="3" w:tplc="0409000F" w:tentative="1">
+      <w:start w:val="1"/>
+      <w:numFmt w:val="decimal"/>
+      <w:lvlText w:val="%4."/>
+      <w:lvlJc w:val="left"/>
+      <w:pPr>
+        <w:ind w:left="2880" w:hanging="360"/>
+      </w:pPr>
+    </w:lvl>
+    <w:lvl w:ilvl="4" w:tplc="04090019" w:tentative="1">
+      <w:start w:val="1"/>
+      <w:numFmt w:val="lowerLetter"/>
+      <w:lvlText w:val="%5."/>
+      <w:lvlJc w:val="left"/>
+      <w:pPr>
+        <w:ind w:left="3600" w:hanging="360"/>
+      </w:pPr>
+    </w:lvl>
+    <w:lvl w:ilvl="5" w:tplc="0409001B" w:tentative="1">
+      <w:start w:val="1"/>
+      <w:numFmt w:val="lowerRoman"/>
+      <w:lvlText w:val="%6."/>
+      <w:lvlJc w:val="right"/>
+      <w:pPr>
+        <w:ind w:left="4320" w:hanging="180"/>
+      </w:pPr>
+    </w:lvl>
+    <w:lvl w:ilvl="6" w:tplc="0409000F" w:tentative="1">
+      <w:start w:val="1"/>
+      <w:numFmt w:val="decimal"/>
+      <w:lvlText w:val="%7."/>
+      <w:lvlJc w:val="left"/>
+      <w:pPr>
+        <w:ind w:left="5040" w:hanging="360"/>
+      </w:pPr>
+    </w:lvl>
+    <w:lvl w:ilvl="7" w:tplc="04090019" w:tentative="1">
+      <w:start w:val="1"/>
+      <w:numFmt w:val="lowerLetter"/>
+      <w:lvlText w:val="%8."/>
+      <w:lvlJc w:val="left"/>
+      <w:pPr>
+        <w:ind w:left="5760" w:hanging="360"/>
+      </w:pPr>
+    </w:lvl>
+    <w:lvl w:ilvl="8" w:tplc="0409001B" w:tentative="1">
+      <w:start w:val="1"/>
+      <w:numFmt w:val="lowerRoman"/>
+      <w:lvlText w:val="%9."/>
+      <w:lvlJc w:val="right"/>
+      <w:pPr>
+        <w:ind w:left="6480" w:hanging="180"/>
+      </w:pPr>
+    </w:lvl>
+  </w:abstractNum>
+  <w:abstractNum w:abstractNumId="2" w15:restartNumberingAfterBreak="0">
     <w:nsid w:val="38F67BD4"/>
     <w:multiLevelType w:val="hybridMultilevel"/>
     <w:tmpl w:val="B8D42560"/>
@@ -3228,7 +6063,7 @@
       </w:rPr>
     </w:lvl>
   </w:abstractNum>
-  <w:abstractNum w:abstractNumId="1" w15:restartNumberingAfterBreak="0">
+  <w:abstractNum w:abstractNumId="3" w15:restartNumberingAfterBreak="0">
     <w:nsid w:val="393E366E"/>
     <w:multiLevelType w:val="hybridMultilevel"/>
     <w:tmpl w:val="41BC1638"/>
@@ -3341,7 +6176,93 @@
       </w:rPr>
     </w:lvl>
   </w:abstractNum>
-  <w:abstractNum w:abstractNumId="2" w15:restartNumberingAfterBreak="0">
+  <w:abstractNum w:abstractNumId="4" w15:restartNumberingAfterBreak="0">
+    <w:nsid w:val="459E784E"/>
+    <w:multiLevelType w:val="hybridMultilevel"/>
+    <w:tmpl w:val="C02CF046"/>
+    <w:lvl w:ilvl="0" w:tplc="0409000F">
+      <w:start w:val="1"/>
+      <w:numFmt w:val="decimal"/>
+      <w:lvlText w:val="%1."/>
+      <w:lvlJc w:val="left"/>
+      <w:pPr>
+        <w:ind w:left="720" w:hanging="360"/>
+      </w:pPr>
+    </w:lvl>
+    <w:lvl w:ilvl="1" w:tplc="04090019" w:tentative="1">
+      <w:start w:val="1"/>
+      <w:numFmt w:val="lowerLetter"/>
+      <w:lvlText w:val="%2."/>
+      <w:lvlJc w:val="left"/>
+      <w:pPr>
+        <w:ind w:left="1440" w:hanging="360"/>
+      </w:pPr>
+    </w:lvl>
+    <w:lvl w:ilvl="2" w:tplc="0409001B" w:tentative="1">
+      <w:start w:val="1"/>
+      <w:numFmt w:val="lowerRoman"/>
+      <w:lvlText w:val="%3."/>
+      <w:lvlJc w:val="right"/>
+      <w:pPr>
+        <w:ind w:left="2160" w:hanging="180"/>
+      </w:pPr>
+    </w:lvl>
+    <w:lvl w:ilvl="3" w:tplc="0409000F" w:tentative="1">
+      <w:start w:val="1"/>
+      <w:numFmt w:val="decimal"/>
+      <w:lvlText w:val="%4."/>
+      <w:lvlJc w:val="left"/>
+      <w:pPr>
+        <w:ind w:left="2880" w:hanging="360"/>
+      </w:pPr>
+    </w:lvl>
+    <w:lvl w:ilvl="4" w:tplc="04090019" w:tentative="1">
+      <w:start w:val="1"/>
+      <w:numFmt w:val="lowerLetter"/>
+      <w:lvlText w:val="%5."/>
+      <w:lvlJc w:val="left"/>
+      <w:pPr>
+        <w:ind w:left="3600" w:hanging="360"/>
+      </w:pPr>
+    </w:lvl>
+    <w:lvl w:ilvl="5" w:tplc="0409001B" w:tentative="1">
+      <w:start w:val="1"/>
+      <w:numFmt w:val="lowerRoman"/>
+      <w:lvlText w:val="%6."/>
+      <w:lvlJc w:val="right"/>
+      <w:pPr>
+        <w:ind w:left="4320" w:hanging="180"/>
+      </w:pPr>
+    </w:lvl>
+    <w:lvl w:ilvl="6" w:tplc="0409000F" w:tentative="1">
+      <w:start w:val="1"/>
+      <w:numFmt w:val="decimal"/>
+      <w:lvlText w:val="%7."/>
+      <w:lvlJc w:val="left"/>
+      <w:pPr>
+        <w:ind w:left="5040" w:hanging="360"/>
+      </w:pPr>
+    </w:lvl>
+    <w:lvl w:ilvl="7" w:tplc="04090019" w:tentative="1">
+      <w:start w:val="1"/>
+      <w:numFmt w:val="lowerLetter"/>
+      <w:lvlText w:val="%8."/>
+      <w:lvlJc w:val="left"/>
+      <w:pPr>
+        <w:ind w:left="5760" w:hanging="360"/>
+      </w:pPr>
+    </w:lvl>
+    <w:lvl w:ilvl="8" w:tplc="0409001B" w:tentative="1">
+      <w:start w:val="1"/>
+      <w:numFmt w:val="lowerRoman"/>
+      <w:lvlText w:val="%9."/>
+      <w:lvlJc w:val="right"/>
+      <w:pPr>
+        <w:ind w:left="6480" w:hanging="180"/>
+      </w:pPr>
+    </w:lvl>
+  </w:abstractNum>
+  <w:abstractNum w:abstractNumId="5" w15:restartNumberingAfterBreak="0">
     <w:nsid w:val="61860BE3"/>
     <w:multiLevelType w:val="hybridMultilevel"/>
     <w:tmpl w:val="8B0CC04C"/>
@@ -3454,7 +6375,7 @@
       </w:rPr>
     </w:lvl>
   </w:abstractNum>
-  <w:abstractNum w:abstractNumId="3" w15:restartNumberingAfterBreak="0">
+  <w:abstractNum w:abstractNumId="6" w15:restartNumberingAfterBreak="0">
     <w:nsid w:val="6CE00C12"/>
     <w:multiLevelType w:val="hybridMultilevel"/>
     <w:tmpl w:val="7F3EFCF6"/>
@@ -3567,7 +6488,7 @@
       </w:rPr>
     </w:lvl>
   </w:abstractNum>
-  <w:abstractNum w:abstractNumId="4" w15:restartNumberingAfterBreak="0">
+  <w:abstractNum w:abstractNumId="7" w15:restartNumberingAfterBreak="0">
     <w:nsid w:val="73E0263C"/>
     <w:multiLevelType w:val="hybridMultilevel"/>
     <w:tmpl w:val="DE8064EA"/>
@@ -3681,19 +6602,28 @@
     </w:lvl>
   </w:abstractNum>
   <w:num w:numId="1">
+    <w:abstractNumId w:val="5"/>
+  </w:num>
+  <w:num w:numId="2">
+    <w:abstractNumId w:val="3"/>
+  </w:num>
+  <w:num w:numId="3">
+    <w:abstractNumId w:val="7"/>
+  </w:num>
+  <w:num w:numId="4">
     <w:abstractNumId w:val="2"/>
   </w:num>
-  <w:num w:numId="2">
+  <w:num w:numId="5">
+    <w:abstractNumId w:val="6"/>
+  </w:num>
+  <w:num w:numId="6">
     <w:abstractNumId w:val="1"/>
   </w:num>
-  <w:num w:numId="3">
+  <w:num w:numId="7">
     <w:abstractNumId w:val="4"/>
   </w:num>
-  <w:num w:numId="4">
+  <w:num w:numId="8">
     <w:abstractNumId w:val="0"/>
-  </w:num>
-  <w:num w:numId="5">
-    <w:abstractNumId w:val="3"/>
   </w:num>
 </w:numbering>
 </file>
@@ -4096,7 +7026,7 @@
   <w:style w:type="paragraph" w:default="1" w:styleId="Normal">
     <w:name w:val="Normal"/>
     <w:qFormat/>
-    <w:rsid w:val="000332CF"/>
+    <w:rsid w:val="00D659B5"/>
     <w:rPr>
       <w:rFonts w:ascii="Arial" w:hAnsi="Arial"/>
     </w:rPr>
@@ -4131,7 +7061,7 @@
     <w:uiPriority w:val="9"/>
     <w:unhideWhenUsed/>
     <w:qFormat/>
-    <w:rsid w:val="00342A8B"/>
+    <w:rsid w:val="00D41284"/>
     <w:pPr>
       <w:keepNext/>
       <w:keepLines/>
@@ -4140,9 +7070,32 @@
     </w:pPr>
     <w:rPr>
       <w:rFonts w:eastAsiaTheme="majorEastAsia" w:cstheme="majorBidi"/>
-      <w:color w:val="404040" w:themeColor="text1" w:themeTint="BF"/>
+      <w:b/>
+      <w:color w:val="0D0D0D" w:themeColor="text1" w:themeTint="F2"/>
       <w:sz w:val="26"/>
       <w:szCs w:val="26"/>
+      <w:u w:val="single"/>
+    </w:rPr>
+  </w:style>
+  <w:style w:type="paragraph" w:styleId="Heading3">
+    <w:name w:val="heading 3"/>
+    <w:basedOn w:val="Normal"/>
+    <w:next w:val="Normal"/>
+    <w:link w:val="Heading3Char"/>
+    <w:uiPriority w:val="9"/>
+    <w:unhideWhenUsed/>
+    <w:qFormat/>
+    <w:rsid w:val="00FC1D1A"/>
+    <w:pPr>
+      <w:keepNext/>
+      <w:keepLines/>
+      <w:spacing w:before="40" w:after="0"/>
+      <w:outlineLvl w:val="2"/>
+    </w:pPr>
+    <w:rPr>
+      <w:rFonts w:eastAsiaTheme="majorEastAsia" w:cstheme="majorBidi"/>
+      <w:color w:val="3B3838" w:themeColor="background2" w:themeShade="40"/>
+      <w:szCs w:val="24"/>
       <w:u w:val="single"/>
     </w:rPr>
   </w:style>
@@ -4151,7 +7104,6 @@
     <w:uiPriority w:val="1"/>
     <w:semiHidden/>
     <w:unhideWhenUsed/>
-    <w:rsid w:val="00342A8B"/>
   </w:style>
   <w:style w:type="table" w:default="1" w:styleId="TableNormal">
     <w:name w:val="Normal Table"/>
@@ -4173,7 +7125,6 @@
     <w:uiPriority w:val="99"/>
     <w:semiHidden/>
     <w:unhideWhenUsed/>
-    <w:rsid w:val="00342A8B"/>
   </w:style>
   <w:style w:type="paragraph" w:styleId="Subtitle">
     <w:name w:val="Subtitle"/>
@@ -4349,10 +7300,11 @@
     <w:basedOn w:val="DefaultParagraphFont"/>
     <w:link w:val="Heading2"/>
     <w:uiPriority w:val="9"/>
-    <w:rsid w:val="00342A8B"/>
+    <w:rsid w:val="00D41284"/>
     <w:rPr>
       <w:rFonts w:ascii="Arial" w:eastAsiaTheme="majorEastAsia" w:hAnsi="Arial" w:cstheme="majorBidi"/>
-      <w:color w:val="404040" w:themeColor="text1" w:themeTint="BF"/>
+      <w:b/>
+      <w:color w:val="0D0D0D" w:themeColor="text1" w:themeTint="F2"/>
       <w:sz w:val="26"/>
       <w:szCs w:val="26"/>
       <w:u w:val="single"/>
@@ -4378,6 +7330,107 @@
     <w:name w:val="apple-tab-span"/>
     <w:basedOn w:val="DefaultParagraphFont"/>
     <w:rsid w:val="00B61665"/>
+  </w:style>
+  <w:style w:type="character" w:customStyle="1" w:styleId="Heading3Char">
+    <w:name w:val="Heading 3 Char"/>
+    <w:basedOn w:val="DefaultParagraphFont"/>
+    <w:link w:val="Heading3"/>
+    <w:uiPriority w:val="9"/>
+    <w:rsid w:val="00FC1D1A"/>
+    <w:rPr>
+      <w:rFonts w:ascii="Arial" w:eastAsiaTheme="majorEastAsia" w:hAnsi="Arial" w:cstheme="majorBidi"/>
+      <w:color w:val="3B3838" w:themeColor="background2" w:themeShade="40"/>
+      <w:szCs w:val="24"/>
+      <w:u w:val="single"/>
+    </w:rPr>
+  </w:style>
+  <w:style w:type="paragraph" w:styleId="TOCHeading">
+    <w:name w:val="TOC Heading"/>
+    <w:basedOn w:val="Heading1"/>
+    <w:next w:val="Normal"/>
+    <w:uiPriority w:val="39"/>
+    <w:unhideWhenUsed/>
+    <w:qFormat/>
+    <w:rsid w:val="00B60DCE"/>
+    <w:pPr>
+      <w:outlineLvl w:val="9"/>
+    </w:pPr>
+    <w:rPr>
+      <w:rFonts w:asciiTheme="majorHAnsi" w:hAnsiTheme="majorHAnsi"/>
+      <w:b w:val="0"/>
+      <w:color w:val="2F5496" w:themeColor="accent1" w:themeShade="BF"/>
+      <w:sz w:val="32"/>
+      <w:u w:val="none"/>
+    </w:rPr>
+  </w:style>
+  <w:style w:type="paragraph" w:styleId="TOC1">
+    <w:name w:val="toc 1"/>
+    <w:basedOn w:val="Normal"/>
+    <w:next w:val="Normal"/>
+    <w:autoRedefine/>
+    <w:uiPriority w:val="39"/>
+    <w:unhideWhenUsed/>
+    <w:rsid w:val="002E49FD"/>
+    <w:pPr>
+      <w:tabs>
+        <w:tab w:val="right" w:leader="dot" w:pos="9350"/>
+      </w:tabs>
+      <w:spacing w:after="100"/>
+    </w:pPr>
+    <w:rPr>
+      <w:b/>
+      <w:bCs/>
+      <w:noProof/>
+    </w:rPr>
+  </w:style>
+  <w:style w:type="paragraph" w:styleId="TOC2">
+    <w:name w:val="toc 2"/>
+    <w:basedOn w:val="Normal"/>
+    <w:next w:val="Normal"/>
+    <w:autoRedefine/>
+    <w:uiPriority w:val="39"/>
+    <w:unhideWhenUsed/>
+    <w:rsid w:val="00B60DCE"/>
+    <w:pPr>
+      <w:spacing w:after="100"/>
+      <w:ind w:left="220"/>
+    </w:pPr>
+  </w:style>
+  <w:style w:type="paragraph" w:styleId="TOC3">
+    <w:name w:val="toc 3"/>
+    <w:basedOn w:val="Normal"/>
+    <w:next w:val="Normal"/>
+    <w:autoRedefine/>
+    <w:uiPriority w:val="39"/>
+    <w:unhideWhenUsed/>
+    <w:rsid w:val="00B60DCE"/>
+    <w:pPr>
+      <w:spacing w:after="100"/>
+      <w:ind w:left="440"/>
+    </w:pPr>
+  </w:style>
+  <w:style w:type="character" w:styleId="Hyperlink">
+    <w:name w:val="Hyperlink"/>
+    <w:basedOn w:val="DefaultParagraphFont"/>
+    <w:uiPriority w:val="99"/>
+    <w:unhideWhenUsed/>
+    <w:rsid w:val="00B60DCE"/>
+    <w:rPr>
+      <w:color w:val="0563C1" w:themeColor="hyperlink"/>
+      <w:u w:val="single"/>
+    </w:rPr>
+  </w:style>
+  <w:style w:type="character" w:styleId="UnresolvedMention">
+    <w:name w:val="Unresolved Mention"/>
+    <w:basedOn w:val="DefaultParagraphFont"/>
+    <w:uiPriority w:val="99"/>
+    <w:semiHidden/>
+    <w:unhideWhenUsed/>
+    <w:rsid w:val="00D659B5"/>
+    <w:rPr>
+      <w:color w:val="605E5C"/>
+      <w:shd w:val="clear" w:color="auto" w:fill="E1DFDD"/>
+    </w:rPr>
   </w:style>
 </w:styles>
 </file>
@@ -4518,7 +7571,7 @@
     <w:charset w:val="00"/>
     <w:family w:val="swiss"/>
     <w:pitch w:val="variable"/>
-    <w:sig w:usb0="E00002FF" w:usb1="4000ACFF" w:usb2="00000001" w:usb3="00000000" w:csb0="0000019F" w:csb1="00000000"/>
+    <w:sig w:usb0="E0002AFF" w:usb1="4000ACFF" w:usb2="00000001" w:usb3="00000000" w:csb0="000001FF" w:csb1="00000000"/>
   </w:font>
   <w:font w:name="Arial">
     <w:panose1 w:val="020B0604020202020204"/>
@@ -4539,7 +7592,7 @@
     <w:charset w:val="00"/>
     <w:family w:val="swiss"/>
     <w:pitch w:val="variable"/>
-    <w:sig w:usb0="A00002EF" w:usb1="4000207B" w:usb2="00000000" w:usb3="00000000" w:csb0="0000009F" w:csb1="00000000"/>
+    <w:sig w:usb0="A0002AEF" w:usb1="4000207B" w:usb2="00000000" w:usb3="00000000" w:csb0="000001FF" w:csb1="00000000"/>
   </w:font>
 </w:fonts>
 </file>
@@ -4560,10 +7613,14 @@
   </w:compat>
   <w:rsids>
     <w:rsidRoot w:val="003B4E09"/>
+    <w:rsid w:val="002C77B6"/>
     <w:rsid w:val="003B4E09"/>
+    <w:rsid w:val="004268D1"/>
+    <w:rsid w:val="007046C3"/>
     <w:rsid w:val="00B63683"/>
     <w:rsid w:val="00BE2F38"/>
     <w:rsid w:val="00D94797"/>
+    <w:rsid w:val="00F557F8"/>
   </w:rsids>
   <m:mathPr>
     <m:mathFont m:val="Cambria Math"/>

</xml_diff>